<commit_message>
add article to 1.5
</commit_message>
<xml_diff>
--- a/Диплом НОВЫЙ рабочий.docx
+++ b/Диплом НОВЫЙ рабочий.docx
@@ -6704,15 +6704,7 @@
           <w:sz w:val="26"/>
           <w:szCs w:val="26"/>
         </w:rPr>
-        <w:t xml:space="preserve"> </w:t>
-      </w:r>
-      <w:r>
-        <w:rPr>
-          <w:rFonts w:ascii="Times New Roman" w:hAnsi="Times New Roman" w:cs="Times New Roman"/>
-          <w:sz w:val="26"/>
-          <w:szCs w:val="26"/>
-        </w:rPr>
-        <w:t>име</w:t>
+        <w:t xml:space="preserve"> име</w:t>
       </w:r>
       <w:r>
         <w:rPr>
@@ -7089,15 +7081,7 @@
           <w:sz w:val="26"/>
           <w:szCs w:val="26"/>
         </w:rPr>
-        <w:t xml:space="preserve"> </w:t>
-      </w:r>
-      <w:r>
-        <w:rPr>
-          <w:rFonts w:ascii="Times New Roman" w:hAnsi="Times New Roman" w:cs="Times New Roman"/>
-          <w:sz w:val="26"/>
-          <w:szCs w:val="26"/>
-        </w:rPr>
-        <w:t>точность достигла в среднем</w:t>
+        <w:t xml:space="preserve"> точность достигла в среднем</w:t>
       </w:r>
       <w:r>
         <w:rPr>
@@ -7170,10 +7154,1185 @@
         <w:jc w:val="both"/>
         <w:rPr>
           <w:rFonts w:ascii="Times New Roman" w:hAnsi="Times New Roman" w:cs="Times New Roman"/>
-          <w:b/>
-          <w:bCs/>
-          <w:sz w:val="28"/>
-          <w:szCs w:val="28"/>
+          <w:sz w:val="26"/>
+          <w:szCs w:val="26"/>
+          <w:lang w:val="en-US"/>
+        </w:rPr>
+      </w:pPr>
+      <w:r>
+        <w:rPr>
+          <w:rFonts w:ascii="Times New Roman" w:hAnsi="Times New Roman" w:cs="Times New Roman"/>
+          <w:sz w:val="26"/>
+          <w:szCs w:val="26"/>
+        </w:rPr>
+        <w:tab/>
+        <w:t xml:space="preserve">В статье </w:t>
+      </w:r>
+      <w:r>
+        <w:rPr>
+          <w:rFonts w:ascii="Times New Roman" w:hAnsi="Times New Roman" w:cs="Times New Roman"/>
+          <w:sz w:val="26"/>
+          <w:szCs w:val="26"/>
+          <w:highlight w:val="yellow"/>
+        </w:rPr>
+        <w:t>[10]</w:t>
+      </w:r>
+      <w:r>
+        <w:rPr>
+          <w:rFonts w:ascii="Times New Roman" w:hAnsi="Times New Roman" w:cs="Times New Roman"/>
+          <w:sz w:val="26"/>
+          <w:szCs w:val="26"/>
+        </w:rPr>
+        <w:t xml:space="preserve"> </w:t>
+      </w:r>
+      <w:r>
+        <w:rPr>
+          <w:rFonts w:ascii="Times New Roman" w:hAnsi="Times New Roman" w:cs="Times New Roman"/>
+          <w:sz w:val="26"/>
+          <w:szCs w:val="26"/>
+        </w:rPr>
+        <w:t xml:space="preserve">было рассмотрено использование </w:t>
+      </w:r>
+      <w:r>
+        <w:rPr>
+          <w:rFonts w:ascii="Times New Roman" w:hAnsi="Times New Roman" w:cs="Times New Roman"/>
+          <w:sz w:val="26"/>
+          <w:szCs w:val="26"/>
+          <w:lang w:val="en-US"/>
+        </w:rPr>
+        <w:t>CNN</w:t>
+      </w:r>
+      <w:r>
+        <w:rPr>
+          <w:rFonts w:ascii="Times New Roman" w:hAnsi="Times New Roman" w:cs="Times New Roman"/>
+          <w:sz w:val="26"/>
+          <w:szCs w:val="26"/>
+        </w:rPr>
+        <w:t xml:space="preserve"> </w:t>
+      </w:r>
+      <w:r>
+        <w:rPr>
+          <w:rFonts w:ascii="Times New Roman" w:hAnsi="Times New Roman" w:cs="Times New Roman"/>
+          <w:sz w:val="26"/>
+          <w:szCs w:val="26"/>
+        </w:rPr>
+        <w:t xml:space="preserve">для </w:t>
+      </w:r>
+      <w:r>
+        <w:rPr>
+          <w:rFonts w:ascii="Times New Roman" w:hAnsi="Times New Roman" w:cs="Times New Roman"/>
+          <w:sz w:val="26"/>
+          <w:szCs w:val="26"/>
+        </w:rPr>
+        <w:t>классификации жестов руки с помощью поверхностной электромиографии высокой плотности (</w:t>
+      </w:r>
+      <w:r>
+        <w:rPr>
+          <w:rFonts w:ascii="Times New Roman" w:hAnsi="Times New Roman" w:cs="Times New Roman"/>
+          <w:sz w:val="26"/>
+          <w:szCs w:val="26"/>
+          <w:lang w:val="en-US"/>
+        </w:rPr>
+        <w:t>HD</w:t>
+      </w:r>
+      <w:r>
+        <w:rPr>
+          <w:rFonts w:ascii="Times New Roman" w:hAnsi="Times New Roman" w:cs="Times New Roman"/>
+          <w:sz w:val="26"/>
+          <w:szCs w:val="26"/>
+        </w:rPr>
+        <w:t xml:space="preserve"> </w:t>
+      </w:r>
+      <w:proofErr w:type="spellStart"/>
+      <w:r>
+        <w:rPr>
+          <w:rFonts w:ascii="Times New Roman" w:hAnsi="Times New Roman" w:cs="Times New Roman"/>
+          <w:sz w:val="26"/>
+          <w:szCs w:val="26"/>
+          <w:lang w:val="en-US"/>
+        </w:rPr>
+        <w:t>sEMG</w:t>
+      </w:r>
+      <w:proofErr w:type="spellEnd"/>
+      <w:r>
+        <w:rPr>
+          <w:rFonts w:ascii="Times New Roman" w:hAnsi="Times New Roman" w:cs="Times New Roman"/>
+          <w:sz w:val="26"/>
+          <w:szCs w:val="26"/>
+        </w:rPr>
+        <w:t xml:space="preserve">, </w:t>
+      </w:r>
+      <w:r>
+        <w:rPr>
+          <w:rFonts w:ascii="Times New Roman" w:hAnsi="Times New Roman" w:cs="Times New Roman"/>
+          <w:sz w:val="26"/>
+          <w:szCs w:val="26"/>
+        </w:rPr>
+        <w:t>High-</w:t>
+      </w:r>
+      <w:proofErr w:type="spellStart"/>
+      <w:r>
+        <w:rPr>
+          <w:rFonts w:ascii="Times New Roman" w:hAnsi="Times New Roman" w:cs="Times New Roman"/>
+          <w:sz w:val="26"/>
+          <w:szCs w:val="26"/>
+        </w:rPr>
+        <w:t>Density</w:t>
+      </w:r>
+      <w:proofErr w:type="spellEnd"/>
+      <w:r>
+        <w:rPr>
+          <w:rFonts w:ascii="Times New Roman" w:hAnsi="Times New Roman" w:cs="Times New Roman"/>
+          <w:sz w:val="26"/>
+          <w:szCs w:val="26"/>
+        </w:rPr>
+        <w:t xml:space="preserve"> Surface EMG</w:t>
+      </w:r>
+      <w:r>
+        <w:rPr>
+          <w:rFonts w:ascii="Times New Roman" w:hAnsi="Times New Roman" w:cs="Times New Roman"/>
+          <w:sz w:val="26"/>
+          <w:szCs w:val="26"/>
+        </w:rPr>
+        <w:t xml:space="preserve">). </w:t>
+      </w:r>
+      <w:r>
+        <w:rPr>
+          <w:rFonts w:ascii="Times New Roman" w:hAnsi="Times New Roman" w:cs="Times New Roman"/>
+          <w:sz w:val="26"/>
+          <w:szCs w:val="26"/>
+          <w:lang w:val="en-US"/>
+        </w:rPr>
+        <w:t>HD</w:t>
+      </w:r>
+      <w:r>
+        <w:rPr>
+          <w:rFonts w:ascii="Times New Roman" w:hAnsi="Times New Roman" w:cs="Times New Roman"/>
+          <w:sz w:val="26"/>
+          <w:szCs w:val="26"/>
+        </w:rPr>
+        <w:t xml:space="preserve"> </w:t>
+      </w:r>
+      <w:proofErr w:type="spellStart"/>
+      <w:r>
+        <w:rPr>
+          <w:rFonts w:ascii="Times New Roman" w:hAnsi="Times New Roman" w:cs="Times New Roman"/>
+          <w:sz w:val="26"/>
+          <w:szCs w:val="26"/>
+          <w:lang w:val="en-US"/>
+        </w:rPr>
+        <w:t>sEMG</w:t>
+      </w:r>
+      <w:proofErr w:type="spellEnd"/>
+      <w:r>
+        <w:rPr>
+          <w:rFonts w:ascii="Times New Roman" w:hAnsi="Times New Roman" w:cs="Times New Roman"/>
+          <w:sz w:val="26"/>
+          <w:szCs w:val="26"/>
+        </w:rPr>
+        <w:t xml:space="preserve"> </w:t>
+      </w:r>
+      <w:r>
+        <w:rPr>
+          <w:rFonts w:ascii="Times New Roman" w:hAnsi="Times New Roman" w:cs="Times New Roman"/>
+          <w:sz w:val="26"/>
+          <w:szCs w:val="26"/>
+        </w:rPr>
+        <w:t xml:space="preserve">отличается от обычной </w:t>
+      </w:r>
+      <w:proofErr w:type="spellStart"/>
+      <w:r>
+        <w:rPr>
+          <w:rFonts w:ascii="Times New Roman" w:hAnsi="Times New Roman" w:cs="Times New Roman"/>
+          <w:sz w:val="26"/>
+          <w:szCs w:val="26"/>
+        </w:rPr>
+        <w:t>пЭМГ</w:t>
+      </w:r>
+      <w:proofErr w:type="spellEnd"/>
+      <w:r>
+        <w:rPr>
+          <w:rFonts w:ascii="Times New Roman" w:hAnsi="Times New Roman" w:cs="Times New Roman"/>
+          <w:sz w:val="26"/>
+          <w:szCs w:val="26"/>
+        </w:rPr>
+        <w:t xml:space="preserve"> </w:t>
+      </w:r>
+      <w:r>
+        <w:rPr>
+          <w:rFonts w:ascii="Times New Roman" w:hAnsi="Times New Roman" w:cs="Times New Roman"/>
+          <w:sz w:val="26"/>
+          <w:szCs w:val="26"/>
+        </w:rPr>
+        <w:t xml:space="preserve">использованием </w:t>
+      </w:r>
+      <w:r>
+        <w:rPr>
+          <w:rFonts w:ascii="Times New Roman" w:hAnsi="Times New Roman" w:cs="Times New Roman"/>
+          <w:sz w:val="26"/>
+          <w:szCs w:val="26"/>
+        </w:rPr>
+        <w:t xml:space="preserve">массива электродов (обычно используется от 32 до 350 штук). Благодаря большому количеству электродов </w:t>
+      </w:r>
+      <w:r>
+        <w:rPr>
+          <w:rFonts w:ascii="Times New Roman" w:hAnsi="Times New Roman" w:cs="Times New Roman"/>
+          <w:sz w:val="26"/>
+          <w:szCs w:val="26"/>
+          <w:lang w:val="en-US"/>
+        </w:rPr>
+        <w:t>HD</w:t>
+      </w:r>
+      <w:r>
+        <w:rPr>
+          <w:rFonts w:ascii="Times New Roman" w:hAnsi="Times New Roman" w:cs="Times New Roman"/>
+          <w:sz w:val="26"/>
+          <w:szCs w:val="26"/>
+        </w:rPr>
+        <w:t xml:space="preserve"> </w:t>
+      </w:r>
+      <w:proofErr w:type="spellStart"/>
+      <w:r>
+        <w:rPr>
+          <w:rFonts w:ascii="Times New Roman" w:hAnsi="Times New Roman" w:cs="Times New Roman"/>
+          <w:sz w:val="26"/>
+          <w:szCs w:val="26"/>
+          <w:lang w:val="en-US"/>
+        </w:rPr>
+        <w:t>sEMG</w:t>
+      </w:r>
+      <w:proofErr w:type="spellEnd"/>
+      <w:r>
+        <w:rPr>
+          <w:rFonts w:ascii="Times New Roman" w:hAnsi="Times New Roman" w:cs="Times New Roman"/>
+          <w:sz w:val="26"/>
+          <w:szCs w:val="26"/>
+        </w:rPr>
+        <w:t xml:space="preserve"> </w:t>
+      </w:r>
+      <w:r>
+        <w:rPr>
+          <w:rFonts w:ascii="Times New Roman" w:hAnsi="Times New Roman" w:cs="Times New Roman"/>
+          <w:sz w:val="26"/>
+          <w:szCs w:val="26"/>
+        </w:rPr>
+        <w:t xml:space="preserve">менее чувствительна к расположению электродов, а также </w:t>
+      </w:r>
+      <w:r>
+        <w:rPr>
+          <w:rFonts w:ascii="Times New Roman" w:hAnsi="Times New Roman" w:cs="Times New Roman"/>
+          <w:sz w:val="26"/>
+          <w:szCs w:val="26"/>
+        </w:rPr>
+        <w:t>более устойчива к неисправностям отдельных каналов регистрации сигнала. Недостатк</w:t>
+      </w:r>
+      <w:r>
+        <w:rPr>
+          <w:rFonts w:ascii="Times New Roman" w:hAnsi="Times New Roman" w:cs="Times New Roman"/>
+          <w:sz w:val="26"/>
+          <w:szCs w:val="26"/>
+        </w:rPr>
+        <w:t>ами</w:t>
+      </w:r>
+      <w:r>
+        <w:rPr>
+          <w:rFonts w:ascii="Times New Roman" w:hAnsi="Times New Roman" w:cs="Times New Roman"/>
+          <w:sz w:val="26"/>
+          <w:szCs w:val="26"/>
+        </w:rPr>
+        <w:t xml:space="preserve"> </w:t>
+      </w:r>
+      <w:r>
+        <w:rPr>
+          <w:rFonts w:ascii="Times New Roman" w:hAnsi="Times New Roman" w:cs="Times New Roman"/>
+          <w:sz w:val="26"/>
+          <w:szCs w:val="26"/>
+          <w:lang w:val="en-US"/>
+        </w:rPr>
+        <w:t>HD</w:t>
+      </w:r>
+      <w:r>
+        <w:rPr>
+          <w:rFonts w:ascii="Times New Roman" w:hAnsi="Times New Roman" w:cs="Times New Roman"/>
+          <w:sz w:val="26"/>
+          <w:szCs w:val="26"/>
+        </w:rPr>
+        <w:t xml:space="preserve"> </w:t>
+      </w:r>
+      <w:proofErr w:type="spellStart"/>
+      <w:r>
+        <w:rPr>
+          <w:rFonts w:ascii="Times New Roman" w:hAnsi="Times New Roman" w:cs="Times New Roman"/>
+          <w:sz w:val="26"/>
+          <w:szCs w:val="26"/>
+          <w:lang w:val="en-US"/>
+        </w:rPr>
+        <w:t>sEMG</w:t>
+      </w:r>
+      <w:proofErr w:type="spellEnd"/>
+      <w:r>
+        <w:rPr>
+          <w:rFonts w:ascii="Times New Roman" w:hAnsi="Times New Roman" w:cs="Times New Roman"/>
+          <w:sz w:val="26"/>
+          <w:szCs w:val="26"/>
+        </w:rPr>
+        <w:t xml:space="preserve"> </w:t>
+      </w:r>
+      <w:r>
+        <w:rPr>
+          <w:rFonts w:ascii="Times New Roman" w:hAnsi="Times New Roman" w:cs="Times New Roman"/>
+          <w:sz w:val="26"/>
+          <w:szCs w:val="26"/>
+        </w:rPr>
+        <w:t>явля</w:t>
+      </w:r>
+      <w:r>
+        <w:rPr>
+          <w:rFonts w:ascii="Times New Roman" w:hAnsi="Times New Roman" w:cs="Times New Roman"/>
+          <w:sz w:val="26"/>
+          <w:szCs w:val="26"/>
+        </w:rPr>
+        <w:t>ю</w:t>
+      </w:r>
+      <w:r>
+        <w:rPr>
+          <w:rFonts w:ascii="Times New Roman" w:hAnsi="Times New Roman" w:cs="Times New Roman"/>
+          <w:sz w:val="26"/>
+          <w:szCs w:val="26"/>
+        </w:rPr>
+        <w:t xml:space="preserve">тся </w:t>
+      </w:r>
+      <w:r>
+        <w:rPr>
+          <w:rFonts w:ascii="Times New Roman" w:hAnsi="Times New Roman" w:cs="Times New Roman"/>
+          <w:sz w:val="26"/>
+          <w:szCs w:val="26"/>
+        </w:rPr>
+        <w:t xml:space="preserve">высокая стоимость </w:t>
+      </w:r>
+      <w:r>
+        <w:rPr>
+          <w:rFonts w:ascii="Times New Roman" w:hAnsi="Times New Roman" w:cs="Times New Roman"/>
+          <w:sz w:val="26"/>
+          <w:szCs w:val="26"/>
+        </w:rPr>
+        <w:t xml:space="preserve">датчиков </w:t>
+      </w:r>
+      <w:r>
+        <w:rPr>
+          <w:rFonts w:ascii="Times New Roman" w:hAnsi="Times New Roman" w:cs="Times New Roman"/>
+          <w:sz w:val="26"/>
+          <w:szCs w:val="26"/>
+        </w:rPr>
+        <w:t>и</w:t>
+      </w:r>
+      <w:r>
+        <w:rPr>
+          <w:rFonts w:ascii="Times New Roman" w:hAnsi="Times New Roman" w:cs="Times New Roman"/>
+          <w:sz w:val="26"/>
+          <w:szCs w:val="26"/>
+        </w:rPr>
+        <w:t xml:space="preserve"> высокая</w:t>
+      </w:r>
+      <w:r>
+        <w:rPr>
+          <w:rFonts w:ascii="Times New Roman" w:hAnsi="Times New Roman" w:cs="Times New Roman"/>
+          <w:sz w:val="26"/>
+          <w:szCs w:val="26"/>
+        </w:rPr>
+        <w:t xml:space="preserve"> вычислительная мощность, требуемая для обработки сигнала с </w:t>
+      </w:r>
+      <w:r>
+        <w:rPr>
+          <w:rFonts w:ascii="Times New Roman" w:hAnsi="Times New Roman" w:cs="Times New Roman"/>
+          <w:sz w:val="26"/>
+          <w:szCs w:val="26"/>
+        </w:rPr>
+        <w:t xml:space="preserve">множества </w:t>
+      </w:r>
+      <w:r>
+        <w:rPr>
+          <w:rFonts w:ascii="Times New Roman" w:hAnsi="Times New Roman" w:cs="Times New Roman"/>
+          <w:sz w:val="26"/>
+          <w:szCs w:val="26"/>
+        </w:rPr>
+        <w:t xml:space="preserve">каналов. </w:t>
+      </w:r>
+      <w:r>
+        <w:rPr>
+          <w:rFonts w:ascii="Times New Roman" w:hAnsi="Times New Roman" w:cs="Times New Roman"/>
+          <w:sz w:val="26"/>
+          <w:szCs w:val="26"/>
+        </w:rPr>
+        <w:t>В качестве обучающ</w:t>
+      </w:r>
+      <w:r>
+        <w:rPr>
+          <w:rFonts w:ascii="Times New Roman" w:hAnsi="Times New Roman" w:cs="Times New Roman"/>
+          <w:sz w:val="26"/>
+          <w:szCs w:val="26"/>
+        </w:rPr>
+        <w:t>их</w:t>
+      </w:r>
+      <w:r>
+        <w:rPr>
+          <w:rFonts w:ascii="Times New Roman" w:hAnsi="Times New Roman" w:cs="Times New Roman"/>
+          <w:sz w:val="26"/>
+          <w:szCs w:val="26"/>
+        </w:rPr>
+        <w:t xml:space="preserve"> </w:t>
+      </w:r>
+      <w:proofErr w:type="spellStart"/>
+      <w:r>
+        <w:rPr>
+          <w:rFonts w:ascii="Times New Roman" w:hAnsi="Times New Roman" w:cs="Times New Roman"/>
+          <w:sz w:val="26"/>
+          <w:szCs w:val="26"/>
+        </w:rPr>
+        <w:t>датасет</w:t>
+      </w:r>
+      <w:r>
+        <w:rPr>
+          <w:rFonts w:ascii="Times New Roman" w:hAnsi="Times New Roman" w:cs="Times New Roman"/>
+          <w:sz w:val="26"/>
+          <w:szCs w:val="26"/>
+        </w:rPr>
+        <w:t>ов</w:t>
+      </w:r>
+      <w:proofErr w:type="spellEnd"/>
+      <w:r>
+        <w:rPr>
+          <w:rFonts w:ascii="Times New Roman" w:hAnsi="Times New Roman" w:cs="Times New Roman"/>
+          <w:sz w:val="26"/>
+          <w:szCs w:val="26"/>
+        </w:rPr>
+        <w:t xml:space="preserve"> авторы выбрали открытые</w:t>
+      </w:r>
+      <w:r>
+        <w:rPr>
+          <w:rFonts w:ascii="Times New Roman" w:hAnsi="Times New Roman" w:cs="Times New Roman"/>
+          <w:sz w:val="26"/>
+          <w:szCs w:val="26"/>
+        </w:rPr>
+        <w:t xml:space="preserve"> базы данных</w:t>
+      </w:r>
+      <w:r>
+        <w:rPr>
+          <w:rFonts w:ascii="Times New Roman" w:hAnsi="Times New Roman" w:cs="Times New Roman"/>
+          <w:sz w:val="26"/>
+          <w:szCs w:val="26"/>
+        </w:rPr>
+        <w:t xml:space="preserve"> </w:t>
+      </w:r>
+      <w:proofErr w:type="spellStart"/>
+      <w:r>
+        <w:rPr>
+          <w:rFonts w:ascii="Times New Roman" w:hAnsi="Times New Roman" w:cs="Times New Roman"/>
+          <w:sz w:val="26"/>
+          <w:szCs w:val="26"/>
+        </w:rPr>
+        <w:t>CapgMyo</w:t>
+      </w:r>
+      <w:proofErr w:type="spellEnd"/>
+      <w:r>
+        <w:rPr>
+          <w:rFonts w:ascii="Times New Roman" w:hAnsi="Times New Roman" w:cs="Times New Roman"/>
+          <w:sz w:val="26"/>
+          <w:szCs w:val="26"/>
+        </w:rPr>
+        <w:t xml:space="preserve"> и CSL-HDEMG</w:t>
+      </w:r>
+      <w:r>
+        <w:rPr>
+          <w:rFonts w:ascii="Times New Roman" w:hAnsi="Times New Roman" w:cs="Times New Roman"/>
+          <w:sz w:val="26"/>
+          <w:szCs w:val="26"/>
+        </w:rPr>
+        <w:t>.</w:t>
+      </w:r>
+      <w:r>
+        <w:rPr>
+          <w:rFonts w:ascii="Times New Roman" w:hAnsi="Times New Roman" w:cs="Times New Roman"/>
+          <w:sz w:val="26"/>
+          <w:szCs w:val="26"/>
+        </w:rPr>
+        <w:t xml:space="preserve"> Сигналы HD</w:t>
+      </w:r>
+      <w:r>
+        <w:rPr>
+          <w:rFonts w:ascii="Times New Roman" w:hAnsi="Times New Roman" w:cs="Times New Roman"/>
+          <w:sz w:val="26"/>
+          <w:szCs w:val="26"/>
+        </w:rPr>
+        <w:t xml:space="preserve"> </w:t>
+      </w:r>
+      <w:proofErr w:type="spellStart"/>
+      <w:r>
+        <w:rPr>
+          <w:rFonts w:ascii="Times New Roman" w:hAnsi="Times New Roman" w:cs="Times New Roman"/>
+          <w:sz w:val="26"/>
+          <w:szCs w:val="26"/>
+        </w:rPr>
+        <w:t>sEMG</w:t>
+      </w:r>
+      <w:proofErr w:type="spellEnd"/>
+      <w:r>
+        <w:rPr>
+          <w:rFonts w:ascii="Times New Roman" w:hAnsi="Times New Roman" w:cs="Times New Roman"/>
+          <w:sz w:val="26"/>
+          <w:szCs w:val="26"/>
+        </w:rPr>
+        <w:t xml:space="preserve"> в </w:t>
+      </w:r>
+      <w:proofErr w:type="spellStart"/>
+      <w:r>
+        <w:rPr>
+          <w:rFonts w:ascii="Times New Roman" w:hAnsi="Times New Roman" w:cs="Times New Roman"/>
+          <w:sz w:val="26"/>
+          <w:szCs w:val="26"/>
+        </w:rPr>
+        <w:t>CapgMyo</w:t>
+      </w:r>
+      <w:proofErr w:type="spellEnd"/>
+      <w:r>
+        <w:rPr>
+          <w:rFonts w:ascii="Times New Roman" w:hAnsi="Times New Roman" w:cs="Times New Roman"/>
+          <w:sz w:val="26"/>
+          <w:szCs w:val="26"/>
+        </w:rPr>
+        <w:t xml:space="preserve"> регистрировались с помощью электродной сетки размером 8×16, обернутой вокруг правого предплечья. 128-канальные сигналы подвергались полосовой фильтрации на частоте 20-380 Гц и дискретизации на частоте 1000 Гц. </w:t>
+      </w:r>
+      <w:r>
+        <w:rPr>
+          <w:rFonts w:ascii="Times New Roman" w:hAnsi="Times New Roman" w:cs="Times New Roman"/>
+          <w:sz w:val="26"/>
+          <w:szCs w:val="26"/>
+        </w:rPr>
+        <w:t>Для б</w:t>
+      </w:r>
+      <w:r>
+        <w:rPr>
+          <w:rFonts w:ascii="Times New Roman" w:hAnsi="Times New Roman" w:cs="Times New Roman"/>
+          <w:sz w:val="26"/>
+          <w:szCs w:val="26"/>
+        </w:rPr>
+        <w:t>аз</w:t>
+      </w:r>
+      <w:r>
+        <w:rPr>
+          <w:rFonts w:ascii="Times New Roman" w:hAnsi="Times New Roman" w:cs="Times New Roman"/>
+          <w:sz w:val="26"/>
+          <w:szCs w:val="26"/>
+        </w:rPr>
+        <w:t>ы</w:t>
+      </w:r>
+      <w:r>
+        <w:rPr>
+          <w:rFonts w:ascii="Times New Roman" w:hAnsi="Times New Roman" w:cs="Times New Roman"/>
+          <w:sz w:val="26"/>
+          <w:szCs w:val="26"/>
+        </w:rPr>
+        <w:t xml:space="preserve"> данных CSL-HDEMG </w:t>
+      </w:r>
+      <w:r>
+        <w:rPr>
+          <w:rFonts w:ascii="Times New Roman" w:hAnsi="Times New Roman" w:cs="Times New Roman"/>
+          <w:sz w:val="26"/>
+          <w:szCs w:val="26"/>
+        </w:rPr>
+        <w:t>с</w:t>
+      </w:r>
+      <w:r>
+        <w:rPr>
+          <w:rFonts w:ascii="Times New Roman" w:hAnsi="Times New Roman" w:cs="Times New Roman"/>
+          <w:sz w:val="26"/>
+          <w:szCs w:val="26"/>
+        </w:rPr>
+        <w:t>игналы были биполярно записаны электродной сеткой 7×24</w:t>
+      </w:r>
+      <w:r>
+        <w:rPr>
+          <w:rFonts w:ascii="Times New Roman" w:hAnsi="Times New Roman" w:cs="Times New Roman"/>
+          <w:sz w:val="26"/>
+          <w:szCs w:val="26"/>
+        </w:rPr>
+        <w:t xml:space="preserve"> (168 каналов). </w:t>
+      </w:r>
+      <w:r>
+        <w:rPr>
+          <w:rFonts w:ascii="Times New Roman" w:hAnsi="Times New Roman" w:cs="Times New Roman"/>
+          <w:sz w:val="26"/>
+          <w:szCs w:val="26"/>
+        </w:rPr>
+        <w:t xml:space="preserve">Для </w:t>
+      </w:r>
+      <w:r>
+        <w:rPr>
+          <w:rFonts w:ascii="Times New Roman" w:hAnsi="Times New Roman" w:cs="Times New Roman"/>
+          <w:sz w:val="26"/>
+          <w:szCs w:val="26"/>
+        </w:rPr>
+        <w:t>поиска сегмента, содержащего активность, к временному ряду интенсивности был применен подход с пороговым значением в скользящем окне</w:t>
+      </w:r>
+      <w:r>
+        <w:rPr>
+          <w:rFonts w:ascii="Times New Roman" w:hAnsi="Times New Roman" w:cs="Times New Roman"/>
+          <w:sz w:val="26"/>
+          <w:szCs w:val="26"/>
+        </w:rPr>
+        <w:t xml:space="preserve"> длиной 73,2 </w:t>
+      </w:r>
+      <w:proofErr w:type="spellStart"/>
+      <w:r>
+        <w:rPr>
+          <w:rFonts w:ascii="Times New Roman" w:hAnsi="Times New Roman" w:cs="Times New Roman"/>
+          <w:sz w:val="26"/>
+          <w:szCs w:val="26"/>
+        </w:rPr>
+        <w:t>мс</w:t>
+      </w:r>
+      <w:proofErr w:type="spellEnd"/>
+      <w:r>
+        <w:rPr>
+          <w:rFonts w:ascii="Times New Roman" w:hAnsi="Times New Roman" w:cs="Times New Roman"/>
+          <w:sz w:val="26"/>
+          <w:szCs w:val="26"/>
+        </w:rPr>
+        <w:t xml:space="preserve"> без перекрытия. </w:t>
+      </w:r>
+      <w:r>
+        <w:rPr>
+          <w:rFonts w:ascii="Times New Roman" w:hAnsi="Times New Roman" w:cs="Times New Roman"/>
+          <w:sz w:val="26"/>
+          <w:szCs w:val="26"/>
+        </w:rPr>
+        <w:t xml:space="preserve">Значения средней </w:t>
+      </w:r>
+      <w:r>
+        <w:rPr>
+          <w:rFonts w:ascii="Times New Roman" w:hAnsi="Times New Roman" w:cs="Times New Roman"/>
+          <w:sz w:val="26"/>
+          <w:szCs w:val="26"/>
+        </w:rPr>
+        <w:t>интенсивности</w:t>
+      </w:r>
+      <w:r>
+        <w:rPr>
+          <w:rFonts w:ascii="Times New Roman" w:hAnsi="Times New Roman" w:cs="Times New Roman"/>
+          <w:sz w:val="26"/>
+          <w:szCs w:val="26"/>
+        </w:rPr>
+        <w:t xml:space="preserve"> в окне усреднялись для всех каналов и по </w:t>
+      </w:r>
+      <w:r>
+        <w:rPr>
+          <w:rFonts w:ascii="Times New Roman" w:hAnsi="Times New Roman" w:cs="Times New Roman"/>
+          <w:sz w:val="26"/>
+          <w:szCs w:val="26"/>
+        </w:rPr>
+        <w:t>этой величине определялось наличие активности.</w:t>
+      </w:r>
+      <w:r>
+        <w:rPr>
+          <w:rFonts w:ascii="Times New Roman" w:hAnsi="Times New Roman" w:cs="Times New Roman"/>
+          <w:sz w:val="26"/>
+          <w:szCs w:val="26"/>
+        </w:rPr>
+        <w:t xml:space="preserve"> </w:t>
+      </w:r>
+      <w:r>
+        <w:rPr>
+          <w:rFonts w:ascii="Times New Roman" w:hAnsi="Times New Roman" w:cs="Times New Roman"/>
+          <w:sz w:val="26"/>
+          <w:szCs w:val="26"/>
+        </w:rPr>
+        <w:t xml:space="preserve">В связи с тем, </w:t>
+      </w:r>
+      <w:r>
+        <w:rPr>
+          <w:rFonts w:ascii="Times New Roman" w:hAnsi="Times New Roman" w:cs="Times New Roman"/>
+          <w:sz w:val="26"/>
+          <w:szCs w:val="26"/>
+        </w:rPr>
+        <w:t>сигналы HD-</w:t>
+      </w:r>
+      <w:proofErr w:type="spellStart"/>
+      <w:r>
+        <w:rPr>
+          <w:rFonts w:ascii="Times New Roman" w:hAnsi="Times New Roman" w:cs="Times New Roman"/>
+          <w:sz w:val="26"/>
+          <w:szCs w:val="26"/>
+        </w:rPr>
+        <w:t>sEMG</w:t>
+      </w:r>
+      <w:proofErr w:type="spellEnd"/>
+      <w:r>
+        <w:rPr>
+          <w:rFonts w:ascii="Times New Roman" w:hAnsi="Times New Roman" w:cs="Times New Roman"/>
+          <w:sz w:val="26"/>
+          <w:szCs w:val="26"/>
+        </w:rPr>
+        <w:t xml:space="preserve"> несут как пространственную, так и временную информацию о мышечной активности</w:t>
+      </w:r>
+      <w:r>
+        <w:rPr>
+          <w:rFonts w:ascii="Times New Roman" w:hAnsi="Times New Roman" w:cs="Times New Roman"/>
+          <w:sz w:val="26"/>
+          <w:szCs w:val="26"/>
+        </w:rPr>
+        <w:t xml:space="preserve">, авторы предложили использовать в качестве классификатора </w:t>
+      </w:r>
+      <w:r>
+        <w:rPr>
+          <w:rFonts w:ascii="Times New Roman" w:hAnsi="Times New Roman" w:cs="Times New Roman"/>
+          <w:sz w:val="26"/>
+          <w:szCs w:val="26"/>
+          <w:lang w:val="en-US"/>
+        </w:rPr>
+        <w:t>CNN</w:t>
+      </w:r>
+      <w:r>
+        <w:rPr>
+          <w:rFonts w:ascii="Times New Roman" w:hAnsi="Times New Roman" w:cs="Times New Roman"/>
+          <w:sz w:val="26"/>
+          <w:szCs w:val="26"/>
+        </w:rPr>
+        <w:t xml:space="preserve"> </w:t>
+      </w:r>
+      <w:r>
+        <w:rPr>
+          <w:rFonts w:ascii="Times New Roman" w:hAnsi="Times New Roman" w:cs="Times New Roman"/>
+          <w:sz w:val="26"/>
+          <w:szCs w:val="26"/>
+        </w:rPr>
+        <w:t xml:space="preserve">с </w:t>
+      </w:r>
+      <w:r>
+        <w:rPr>
+          <w:rFonts w:ascii="Times New Roman" w:hAnsi="Times New Roman" w:cs="Times New Roman"/>
+          <w:sz w:val="26"/>
+          <w:szCs w:val="26"/>
+        </w:rPr>
+        <w:lastRenderedPageBreak/>
+        <w:t xml:space="preserve">трехмерными </w:t>
+      </w:r>
+      <w:proofErr w:type="spellStart"/>
+      <w:r>
+        <w:rPr>
+          <w:rFonts w:ascii="Times New Roman" w:hAnsi="Times New Roman" w:cs="Times New Roman"/>
+          <w:sz w:val="26"/>
+          <w:szCs w:val="26"/>
+        </w:rPr>
+        <w:t>сверточными</w:t>
+      </w:r>
+      <w:proofErr w:type="spellEnd"/>
+      <w:r>
+        <w:rPr>
+          <w:rFonts w:ascii="Times New Roman" w:hAnsi="Times New Roman" w:cs="Times New Roman"/>
+          <w:sz w:val="26"/>
+          <w:szCs w:val="26"/>
+        </w:rPr>
+        <w:t xml:space="preserve"> ядрами (3</w:t>
+      </w:r>
+      <w:r>
+        <w:rPr>
+          <w:rFonts w:ascii="Times New Roman" w:hAnsi="Times New Roman" w:cs="Times New Roman"/>
+          <w:sz w:val="26"/>
+          <w:szCs w:val="26"/>
+          <w:lang w:val="en-US"/>
+        </w:rPr>
+        <w:t>D</w:t>
+      </w:r>
+      <w:r>
+        <w:rPr>
+          <w:rFonts w:ascii="Times New Roman" w:hAnsi="Times New Roman" w:cs="Times New Roman"/>
+          <w:sz w:val="26"/>
+          <w:szCs w:val="26"/>
+        </w:rPr>
+        <w:t xml:space="preserve"> </w:t>
+      </w:r>
+      <w:r>
+        <w:rPr>
+          <w:rFonts w:ascii="Times New Roman" w:hAnsi="Times New Roman" w:cs="Times New Roman"/>
+          <w:sz w:val="26"/>
+          <w:szCs w:val="26"/>
+          <w:lang w:val="en-US"/>
+        </w:rPr>
+        <w:t>CNN</w:t>
+      </w:r>
+      <w:r>
+        <w:rPr>
+          <w:rFonts w:ascii="Times New Roman" w:hAnsi="Times New Roman" w:cs="Times New Roman"/>
+          <w:sz w:val="26"/>
+          <w:szCs w:val="26"/>
+        </w:rPr>
+        <w:t>)</w:t>
+      </w:r>
+      <w:r>
+        <w:rPr>
+          <w:rFonts w:ascii="Times New Roman" w:hAnsi="Times New Roman" w:cs="Times New Roman"/>
+          <w:sz w:val="26"/>
+          <w:szCs w:val="26"/>
+        </w:rPr>
+        <w:t xml:space="preserve">. </w:t>
+      </w:r>
+      <w:r>
+        <w:rPr>
+          <w:rFonts w:ascii="Times New Roman" w:hAnsi="Times New Roman" w:cs="Times New Roman"/>
+          <w:sz w:val="26"/>
+          <w:szCs w:val="26"/>
+        </w:rPr>
+        <w:t>CNN с ядрами 2D-свертки ограничены обработкой одного изображения, которое несет только пространственную информацию. Напротив, CNN с ядрами 3D-свертки</w:t>
+      </w:r>
+      <w:r>
+        <w:rPr>
+          <w:rFonts w:ascii="Times New Roman" w:hAnsi="Times New Roman" w:cs="Times New Roman"/>
+          <w:sz w:val="26"/>
+          <w:szCs w:val="26"/>
+        </w:rPr>
+        <w:t xml:space="preserve"> обрабатывают</w:t>
+      </w:r>
+      <w:r>
+        <w:rPr>
+          <w:rFonts w:ascii="Times New Roman" w:hAnsi="Times New Roman" w:cs="Times New Roman"/>
+          <w:sz w:val="26"/>
+          <w:szCs w:val="26"/>
+        </w:rPr>
+        <w:t xml:space="preserve"> сразу несколько смежных кадром и потому</w:t>
+      </w:r>
+      <w:r>
+        <w:rPr>
+          <w:rFonts w:ascii="Times New Roman" w:hAnsi="Times New Roman" w:cs="Times New Roman"/>
+          <w:sz w:val="26"/>
+          <w:szCs w:val="26"/>
+        </w:rPr>
+        <w:t xml:space="preserve"> способ</w:t>
+      </w:r>
+      <w:r>
+        <w:rPr>
+          <w:rFonts w:ascii="Times New Roman" w:hAnsi="Times New Roman" w:cs="Times New Roman"/>
+          <w:sz w:val="26"/>
+          <w:szCs w:val="26"/>
+        </w:rPr>
+        <w:t>ны</w:t>
+      </w:r>
+      <w:r>
+        <w:rPr>
+          <w:rFonts w:ascii="Times New Roman" w:hAnsi="Times New Roman" w:cs="Times New Roman"/>
+          <w:sz w:val="26"/>
+          <w:szCs w:val="26"/>
+        </w:rPr>
+        <w:t xml:space="preserve"> извлекать </w:t>
+      </w:r>
+      <w:r>
+        <w:rPr>
+          <w:rFonts w:ascii="Times New Roman" w:hAnsi="Times New Roman" w:cs="Times New Roman"/>
+          <w:sz w:val="26"/>
+          <w:szCs w:val="26"/>
+        </w:rPr>
+        <w:t>признаки</w:t>
+      </w:r>
+      <w:r>
+        <w:rPr>
+          <w:rFonts w:ascii="Times New Roman" w:hAnsi="Times New Roman" w:cs="Times New Roman"/>
+          <w:sz w:val="26"/>
+          <w:szCs w:val="26"/>
+        </w:rPr>
+        <w:t xml:space="preserve"> как из пространственных, так и из временных измерений.</w:t>
+      </w:r>
+      <w:r>
+        <w:rPr>
+          <w:rFonts w:ascii="Times New Roman" w:hAnsi="Times New Roman" w:cs="Times New Roman"/>
+          <w:sz w:val="26"/>
+          <w:szCs w:val="26"/>
+        </w:rPr>
+        <w:t xml:space="preserve"> Построенная авторами </w:t>
+      </w:r>
+      <w:r>
+        <w:rPr>
+          <w:rFonts w:ascii="Times New Roman" w:hAnsi="Times New Roman" w:cs="Times New Roman"/>
+          <w:sz w:val="26"/>
+          <w:szCs w:val="26"/>
+        </w:rPr>
+        <w:t>3</w:t>
+      </w:r>
+      <w:r>
+        <w:rPr>
+          <w:rFonts w:ascii="Times New Roman" w:hAnsi="Times New Roman" w:cs="Times New Roman"/>
+          <w:sz w:val="26"/>
+          <w:szCs w:val="26"/>
+          <w:lang w:val="en-US"/>
+        </w:rPr>
+        <w:t>D</w:t>
+      </w:r>
+      <w:r>
+        <w:rPr>
+          <w:rFonts w:ascii="Times New Roman" w:hAnsi="Times New Roman" w:cs="Times New Roman"/>
+          <w:sz w:val="26"/>
+          <w:szCs w:val="26"/>
+        </w:rPr>
+        <w:t xml:space="preserve"> </w:t>
+      </w:r>
+      <w:r>
+        <w:rPr>
+          <w:rFonts w:ascii="Times New Roman" w:hAnsi="Times New Roman" w:cs="Times New Roman"/>
+          <w:sz w:val="26"/>
+          <w:szCs w:val="26"/>
+          <w:lang w:val="en-US"/>
+        </w:rPr>
+        <w:t>CNN</w:t>
+      </w:r>
+      <w:r>
+        <w:rPr>
+          <w:rFonts w:ascii="Times New Roman" w:hAnsi="Times New Roman" w:cs="Times New Roman"/>
+          <w:sz w:val="26"/>
+          <w:szCs w:val="26"/>
+        </w:rPr>
+        <w:t xml:space="preserve"> </w:t>
+      </w:r>
+      <w:r>
+        <w:rPr>
+          <w:rFonts w:ascii="Times New Roman" w:hAnsi="Times New Roman" w:cs="Times New Roman"/>
+          <w:sz w:val="26"/>
+          <w:szCs w:val="26"/>
+        </w:rPr>
+        <w:t xml:space="preserve">содержит </w:t>
+      </w:r>
+      <w:r>
+        <w:rPr>
+          <w:rFonts w:ascii="Times New Roman" w:hAnsi="Times New Roman" w:cs="Times New Roman"/>
+          <w:sz w:val="26"/>
+          <w:szCs w:val="26"/>
+        </w:rPr>
+        <w:t xml:space="preserve">5 скрытых слоев: 3 </w:t>
+      </w:r>
+      <w:proofErr w:type="spellStart"/>
+      <w:r>
+        <w:rPr>
+          <w:rFonts w:ascii="Times New Roman" w:hAnsi="Times New Roman" w:cs="Times New Roman"/>
+          <w:sz w:val="26"/>
+          <w:szCs w:val="26"/>
+        </w:rPr>
+        <w:t>сверточных</w:t>
+      </w:r>
+      <w:proofErr w:type="spellEnd"/>
+      <w:r>
+        <w:rPr>
+          <w:rFonts w:ascii="Times New Roman" w:hAnsi="Times New Roman" w:cs="Times New Roman"/>
+          <w:sz w:val="26"/>
+          <w:szCs w:val="26"/>
+        </w:rPr>
+        <w:t xml:space="preserve"> </w:t>
+      </w:r>
+      <w:r>
+        <w:rPr>
+          <w:rFonts w:ascii="Times New Roman" w:hAnsi="Times New Roman" w:cs="Times New Roman"/>
+          <w:sz w:val="26"/>
+          <w:szCs w:val="26"/>
+        </w:rPr>
+        <w:t xml:space="preserve">и 2 </w:t>
+      </w:r>
+      <w:proofErr w:type="spellStart"/>
+      <w:r>
+        <w:rPr>
+          <w:rFonts w:ascii="Times New Roman" w:hAnsi="Times New Roman" w:cs="Times New Roman"/>
+          <w:sz w:val="26"/>
+          <w:szCs w:val="26"/>
+        </w:rPr>
+        <w:t>полносвязны</w:t>
+      </w:r>
+      <w:r>
+        <w:rPr>
+          <w:rFonts w:ascii="Times New Roman" w:hAnsi="Times New Roman" w:cs="Times New Roman"/>
+          <w:sz w:val="26"/>
+          <w:szCs w:val="26"/>
+        </w:rPr>
+        <w:t>х</w:t>
+      </w:r>
+      <w:proofErr w:type="spellEnd"/>
+      <w:r>
+        <w:rPr>
+          <w:rFonts w:ascii="Times New Roman" w:hAnsi="Times New Roman" w:cs="Times New Roman"/>
+          <w:sz w:val="26"/>
+          <w:szCs w:val="26"/>
+        </w:rPr>
+        <w:t xml:space="preserve">. Опираясь на </w:t>
+      </w:r>
+      <w:r>
+        <w:rPr>
+          <w:rFonts w:ascii="Times New Roman" w:hAnsi="Times New Roman" w:cs="Times New Roman"/>
+          <w:sz w:val="26"/>
+          <w:szCs w:val="26"/>
+        </w:rPr>
+        <w:t>другие работы, в которых</w:t>
+      </w:r>
+      <w:r>
+        <w:rPr>
+          <w:rFonts w:ascii="Times New Roman" w:hAnsi="Times New Roman" w:cs="Times New Roman"/>
+          <w:sz w:val="26"/>
+          <w:szCs w:val="26"/>
+        </w:rPr>
+        <w:t xml:space="preserve"> </w:t>
+      </w:r>
+      <w:r>
+        <w:rPr>
+          <w:rFonts w:ascii="Times New Roman" w:hAnsi="Times New Roman" w:cs="Times New Roman"/>
+          <w:sz w:val="26"/>
+          <w:szCs w:val="26"/>
+        </w:rPr>
+        <w:t>3</w:t>
+      </w:r>
+      <w:r>
+        <w:rPr>
+          <w:rFonts w:ascii="Times New Roman" w:hAnsi="Times New Roman" w:cs="Times New Roman"/>
+          <w:sz w:val="26"/>
+          <w:szCs w:val="26"/>
+          <w:lang w:val="en-US"/>
+        </w:rPr>
+        <w:t>D</w:t>
+      </w:r>
+      <w:r>
+        <w:rPr>
+          <w:rFonts w:ascii="Times New Roman" w:hAnsi="Times New Roman" w:cs="Times New Roman"/>
+          <w:sz w:val="26"/>
+          <w:szCs w:val="26"/>
+        </w:rPr>
+        <w:t xml:space="preserve"> </w:t>
+      </w:r>
+      <w:r>
+        <w:rPr>
+          <w:rFonts w:ascii="Times New Roman" w:hAnsi="Times New Roman" w:cs="Times New Roman"/>
+          <w:sz w:val="26"/>
+          <w:szCs w:val="26"/>
+          <w:lang w:val="en-US"/>
+        </w:rPr>
+        <w:t>CNN</w:t>
+      </w:r>
+      <w:r>
+        <w:rPr>
+          <w:rFonts w:ascii="Times New Roman" w:hAnsi="Times New Roman" w:cs="Times New Roman"/>
+          <w:sz w:val="26"/>
+          <w:szCs w:val="26"/>
+        </w:rPr>
+        <w:t xml:space="preserve"> </w:t>
+      </w:r>
+      <w:r>
+        <w:rPr>
+          <w:rFonts w:ascii="Times New Roman" w:hAnsi="Times New Roman" w:cs="Times New Roman"/>
+          <w:sz w:val="26"/>
+          <w:szCs w:val="26"/>
+        </w:rPr>
+        <w:t>использовалась для</w:t>
+      </w:r>
+      <w:r>
+        <w:rPr>
+          <w:rFonts w:ascii="Times New Roman" w:hAnsi="Times New Roman" w:cs="Times New Roman"/>
+          <w:sz w:val="26"/>
+          <w:szCs w:val="26"/>
+        </w:rPr>
+        <w:t xml:space="preserve"> классификации видеоданных, авторы</w:t>
+      </w:r>
+      <w:r>
+        <w:rPr>
+          <w:rFonts w:ascii="Times New Roman" w:hAnsi="Times New Roman" w:cs="Times New Roman"/>
+          <w:sz w:val="26"/>
+          <w:szCs w:val="26"/>
+        </w:rPr>
+        <w:t xml:space="preserve"> выбрали</w:t>
+      </w:r>
+      <w:r>
+        <w:rPr>
+          <w:rFonts w:ascii="Times New Roman" w:hAnsi="Times New Roman" w:cs="Times New Roman"/>
+          <w:sz w:val="26"/>
+          <w:szCs w:val="26"/>
+        </w:rPr>
+        <w:t xml:space="preserve"> </w:t>
+      </w:r>
+      <w:r>
+        <w:rPr>
+          <w:rFonts w:ascii="Times New Roman" w:hAnsi="Times New Roman" w:cs="Times New Roman"/>
+          <w:sz w:val="26"/>
+          <w:szCs w:val="26"/>
+        </w:rPr>
+        <w:t xml:space="preserve">для всех </w:t>
+      </w:r>
+      <w:proofErr w:type="spellStart"/>
+      <w:r>
+        <w:rPr>
+          <w:rFonts w:ascii="Times New Roman" w:hAnsi="Times New Roman" w:cs="Times New Roman"/>
+          <w:sz w:val="26"/>
+          <w:szCs w:val="26"/>
+        </w:rPr>
+        <w:t>сверточных</w:t>
+      </w:r>
+      <w:proofErr w:type="spellEnd"/>
+      <w:r>
+        <w:rPr>
+          <w:rFonts w:ascii="Times New Roman" w:hAnsi="Times New Roman" w:cs="Times New Roman"/>
+          <w:sz w:val="26"/>
+          <w:szCs w:val="26"/>
+        </w:rPr>
+        <w:t xml:space="preserve"> слоев ядра размером 3</w:t>
+      </w:r>
+      <w:r>
+        <w:rPr>
+          <w:rFonts w:ascii="Times New Roman" w:hAnsi="Times New Roman" w:cs="Times New Roman"/>
+          <w:sz w:val="26"/>
+          <w:szCs w:val="26"/>
+        </w:rPr>
+        <w:t>×</w:t>
+      </w:r>
+      <w:r>
+        <w:rPr>
+          <w:rFonts w:ascii="Times New Roman" w:hAnsi="Times New Roman" w:cs="Times New Roman"/>
+          <w:sz w:val="26"/>
+          <w:szCs w:val="26"/>
+        </w:rPr>
+        <w:t>3</w:t>
+      </w:r>
+      <w:r>
+        <w:rPr>
+          <w:rFonts w:ascii="Times New Roman" w:hAnsi="Times New Roman" w:cs="Times New Roman"/>
+          <w:sz w:val="26"/>
+          <w:szCs w:val="26"/>
+        </w:rPr>
+        <w:t>×</w:t>
+      </w:r>
+      <w:r>
+        <w:rPr>
+          <w:rFonts w:ascii="Times New Roman" w:hAnsi="Times New Roman" w:cs="Times New Roman"/>
+          <w:sz w:val="26"/>
+          <w:szCs w:val="26"/>
+        </w:rPr>
+        <w:t xml:space="preserve">3. </w:t>
+      </w:r>
+      <w:r>
+        <w:rPr>
+          <w:rFonts w:ascii="Times New Roman" w:hAnsi="Times New Roman" w:cs="Times New Roman"/>
+          <w:sz w:val="26"/>
+          <w:szCs w:val="26"/>
+        </w:rPr>
+        <w:t xml:space="preserve">Более наглядно архитектура нейросети изображена на рисунке </w:t>
+      </w:r>
+      <w:r>
+        <w:rPr>
+          <w:rFonts w:ascii="Times New Roman" w:hAnsi="Times New Roman" w:cs="Times New Roman"/>
+          <w:sz w:val="26"/>
+          <w:szCs w:val="26"/>
+          <w:lang w:val="en-US"/>
+        </w:rPr>
+        <w:t>XX.</w:t>
+      </w:r>
+    </w:p>
+    <w:p>
+      <w:pPr>
+        <w:spacing w:line="360" w:lineRule="auto"/>
+        <w:jc w:val="both"/>
+        <w:rPr>
+          <w:rFonts w:ascii="Times New Roman" w:hAnsi="Times New Roman" w:cs="Times New Roman"/>
+          <w:sz w:val="26"/>
+          <w:szCs w:val="26"/>
+          <w:lang w:val="en-US"/>
         </w:rPr>
       </w:pPr>
     </w:p>
@@ -7183,63 +8342,420 @@
         <w:jc w:val="both"/>
         <w:rPr>
           <w:rFonts w:ascii="Times New Roman" w:hAnsi="Times New Roman" w:cs="Times New Roman"/>
-          <w:b/>
-          <w:bCs/>
-          <w:sz w:val="28"/>
-          <w:szCs w:val="28"/>
+          <w:sz w:val="26"/>
+          <w:szCs w:val="26"/>
+          <w:lang w:val="en-US"/>
         </w:rPr>
       </w:pPr>
       <w:r>
         <w:rPr>
-          <w:rFonts w:ascii="Times New Roman" w:hAnsi="Times New Roman" w:cs="Times New Roman"/>
-          <w:b/>
-          <w:bCs/>
-          <w:sz w:val="28"/>
-          <w:szCs w:val="28"/>
-        </w:rPr>
-        <w:t xml:space="preserve">??? Общие принципы </w:t>
-      </w:r>
-      <w:r>
-        <w:rPr>
-          <w:rFonts w:ascii="Times New Roman" w:hAnsi="Times New Roman" w:cs="Times New Roman"/>
-          <w:b/>
-          <w:bCs/>
-          <w:sz w:val="28"/>
-          <w:szCs w:val="28"/>
-        </w:rPr>
-        <w:t>работы</w:t>
-      </w:r>
-      <w:r>
-        <w:rPr>
-          <w:rFonts w:ascii="Times New Roman" w:hAnsi="Times New Roman" w:cs="Times New Roman"/>
-          <w:b/>
-          <w:bCs/>
-          <w:sz w:val="28"/>
-          <w:szCs w:val="28"/>
-        </w:rPr>
-        <w:t xml:space="preserve"> </w:t>
-      </w:r>
-      <w:proofErr w:type="spellStart"/>
-      <w:r>
-        <w:rPr>
-          <w:rFonts w:ascii="Times New Roman" w:hAnsi="Times New Roman" w:cs="Times New Roman"/>
-          <w:b/>
-          <w:bCs/>
-          <w:sz w:val="28"/>
-          <w:szCs w:val="28"/>
-        </w:rPr>
-        <w:t>нейросетевых</w:t>
-      </w:r>
-      <w:proofErr w:type="spellEnd"/>
-      <w:r>
-        <w:rPr>
-          <w:rFonts w:ascii="Times New Roman" w:hAnsi="Times New Roman" w:cs="Times New Roman"/>
-          <w:b/>
-          <w:bCs/>
-          <w:sz w:val="28"/>
-          <w:szCs w:val="28"/>
-        </w:rPr>
-        <w:t xml:space="preserve"> алгоритмов.</w:t>
+          <w:noProof/>
+        </w:rPr>
+        <mc:AlternateContent>
+          <mc:Choice Requires="wps">
+            <w:drawing>
+              <wp:anchor distT="0" distB="0" distL="114300" distR="114300" simplePos="0" relativeHeight="251684864" behindDoc="0" locked="0" layoutInCell="1" allowOverlap="1" wp14:anchorId="7983379A" wp14:editId="39F90E66">
+                <wp:simplePos x="0" y="0"/>
+                <wp:positionH relativeFrom="column">
+                  <wp:posOffset>650240</wp:posOffset>
+                </wp:positionH>
+                <wp:positionV relativeFrom="paragraph">
+                  <wp:posOffset>1244600</wp:posOffset>
+                </wp:positionV>
+                <wp:extent cx="4639945" cy="635"/>
+                <wp:effectExtent l="0" t="0" r="0" b="12065"/>
+                <wp:wrapTopAndBottom/>
+                <wp:docPr id="2027971620" name="Надпись 1"/>
+                <wp:cNvGraphicFramePr/>
+                <a:graphic xmlns:a="http://schemas.openxmlformats.org/drawingml/2006/main">
+                  <a:graphicData uri="http://schemas.microsoft.com/office/word/2010/wordprocessingShape">
+                    <wps:wsp>
+                      <wps:cNvSpPr txBox="1"/>
+                      <wps:spPr>
+                        <a:xfrm>
+                          <a:off x="0" y="0"/>
+                          <a:ext cx="4639945" cy="635"/>
+                        </a:xfrm>
+                        <a:prstGeom prst="rect">
+                          <a:avLst/>
+                        </a:prstGeom>
+                        <a:solidFill>
+                          <a:prstClr val="white"/>
+                        </a:solidFill>
+                        <a:ln>
+                          <a:noFill/>
+                        </a:ln>
+                      </wps:spPr>
+                      <wps:txbx>
+                        <w:txbxContent>
+                          <w:p>
+                            <w:pPr>
+                              <w:pStyle w:val="a3"/>
+                              <w:jc w:val="center"/>
+                              <w:rPr>
+                                <w:rFonts w:ascii="Times New Roman" w:hAnsi="Times New Roman" w:cs="Times New Roman"/>
+                                <w:i w:val="0"/>
+                                <w:iCs w:val="0"/>
+                                <w:noProof/>
+                                <w:color w:val="000000" w:themeColor="text1"/>
+                                <w:sz w:val="40"/>
+                                <w:szCs w:val="40"/>
+                              </w:rPr>
+                            </w:pPr>
+                            <w:r>
+                              <w:rPr>
+                                <w:rFonts w:ascii="Times New Roman" w:hAnsi="Times New Roman" w:cs="Times New Roman"/>
+                                <w:i w:val="0"/>
+                                <w:iCs w:val="0"/>
+                                <w:color w:val="000000" w:themeColor="text1"/>
+                                <w:sz w:val="24"/>
+                                <w:szCs w:val="24"/>
+                              </w:rPr>
+                              <w:t xml:space="preserve">Рисунок </w:t>
+                            </w:r>
+                            <w:r>
+                              <w:rPr>
+                                <w:rFonts w:ascii="Times New Roman" w:hAnsi="Times New Roman" w:cs="Times New Roman"/>
+                                <w:i w:val="0"/>
+                                <w:iCs w:val="0"/>
+                                <w:color w:val="000000" w:themeColor="text1"/>
+                                <w:sz w:val="24"/>
+                                <w:szCs w:val="24"/>
+                              </w:rPr>
+                              <w:fldChar w:fldCharType="begin"/>
+                            </w:r>
+                            <w:r>
+                              <w:rPr>
+                                <w:rFonts w:ascii="Times New Roman" w:hAnsi="Times New Roman" w:cs="Times New Roman"/>
+                                <w:i w:val="0"/>
+                                <w:iCs w:val="0"/>
+                                <w:color w:val="000000" w:themeColor="text1"/>
+                                <w:sz w:val="24"/>
+                                <w:szCs w:val="24"/>
+                              </w:rPr>
+                              <w:instrText xml:space="preserve"> SEQ Рисунок \* ARABIC </w:instrText>
+                            </w:r>
+                            <w:r>
+                              <w:rPr>
+                                <w:rFonts w:ascii="Times New Roman" w:hAnsi="Times New Roman" w:cs="Times New Roman"/>
+                                <w:i w:val="0"/>
+                                <w:iCs w:val="0"/>
+                                <w:color w:val="000000" w:themeColor="text1"/>
+                                <w:sz w:val="24"/>
+                                <w:szCs w:val="24"/>
+                              </w:rPr>
+                              <w:fldChar w:fldCharType="separate"/>
+                            </w:r>
+                            <w:r>
+                              <w:rPr>
+                                <w:rFonts w:ascii="Times New Roman" w:hAnsi="Times New Roman" w:cs="Times New Roman"/>
+                                <w:i w:val="0"/>
+                                <w:iCs w:val="0"/>
+                                <w:noProof/>
+                                <w:color w:val="000000" w:themeColor="text1"/>
+                                <w:sz w:val="24"/>
+                                <w:szCs w:val="24"/>
+                              </w:rPr>
+                              <w:t>3</w:t>
+                            </w:r>
+                            <w:r>
+                              <w:rPr>
+                                <w:rFonts w:ascii="Times New Roman" w:hAnsi="Times New Roman" w:cs="Times New Roman"/>
+                                <w:i w:val="0"/>
+                                <w:iCs w:val="0"/>
+                                <w:color w:val="000000" w:themeColor="text1"/>
+                                <w:sz w:val="24"/>
+                                <w:szCs w:val="24"/>
+                              </w:rPr>
+                              <w:fldChar w:fldCharType="end"/>
+                            </w:r>
+                            <w:r>
+                              <w:rPr>
+                                <w:rFonts w:ascii="Times New Roman" w:hAnsi="Times New Roman" w:cs="Times New Roman"/>
+                                <w:i w:val="0"/>
+                                <w:iCs w:val="0"/>
+                                <w:color w:val="000000" w:themeColor="text1"/>
+                                <w:sz w:val="24"/>
+                                <w:szCs w:val="24"/>
+                              </w:rPr>
+                              <w:t>. Предложенная архитектура 3</w:t>
+                            </w:r>
+                            <w:r>
+                              <w:rPr>
+                                <w:rFonts w:ascii="Times New Roman" w:hAnsi="Times New Roman" w:cs="Times New Roman"/>
+                                <w:i w:val="0"/>
+                                <w:iCs w:val="0"/>
+                                <w:color w:val="000000" w:themeColor="text1"/>
+                                <w:sz w:val="24"/>
+                                <w:szCs w:val="24"/>
+                                <w:lang w:val="en-US"/>
+                              </w:rPr>
+                              <w:t>D</w:t>
+                            </w:r>
+                            <w:r>
+                              <w:rPr>
+                                <w:rFonts w:ascii="Times New Roman" w:hAnsi="Times New Roman" w:cs="Times New Roman"/>
+                                <w:i w:val="0"/>
+                                <w:iCs w:val="0"/>
+                                <w:color w:val="000000" w:themeColor="text1"/>
+                                <w:sz w:val="24"/>
+                                <w:szCs w:val="24"/>
+                              </w:rPr>
+                              <w:t xml:space="preserve"> </w:t>
+                            </w:r>
+                            <w:r>
+                              <w:rPr>
+                                <w:rFonts w:ascii="Times New Roman" w:hAnsi="Times New Roman" w:cs="Times New Roman"/>
+                                <w:i w:val="0"/>
+                                <w:iCs w:val="0"/>
+                                <w:color w:val="000000" w:themeColor="text1"/>
+                                <w:sz w:val="24"/>
+                                <w:szCs w:val="24"/>
+                                <w:lang w:val="en-US"/>
+                              </w:rPr>
+                              <w:t>CNN</w:t>
+                            </w:r>
+                            <w:r>
+                              <w:rPr>
+                                <w:rFonts w:ascii="Times New Roman" w:hAnsi="Times New Roman" w:cs="Times New Roman"/>
+                                <w:i w:val="0"/>
+                                <w:iCs w:val="0"/>
+                                <w:color w:val="000000" w:themeColor="text1"/>
+                                <w:sz w:val="24"/>
+                                <w:szCs w:val="24"/>
+                              </w:rPr>
+                              <w:t>.</w:t>
+                            </w:r>
+                          </w:p>
+                        </w:txbxContent>
+                      </wps:txbx>
+                      <wps:bodyPr rot="0" spcFirstLastPara="0" vertOverflow="overflow" horzOverflow="overflow" vert="horz" wrap="square" lIns="0" tIns="0" rIns="0" bIns="0" numCol="1" spcCol="0" rtlCol="0" fromWordArt="0" anchor="t" anchorCtr="0" forceAA="0" compatLnSpc="1">
+                        <a:prstTxWarp prst="textNoShape">
+                          <a:avLst/>
+                        </a:prstTxWarp>
+                        <a:spAutoFit/>
+                      </wps:bodyPr>
+                    </wps:wsp>
+                  </a:graphicData>
+                </a:graphic>
+              </wp:anchor>
+            </w:drawing>
+          </mc:Choice>
+          <mc:Fallback>
+            <w:pict>
+              <v:shape w14:anchorId="7983379A" id="_x0000_s1029" type="#_x0000_t202" style="position:absolute;left:0;text-align:left;margin-left:51.2pt;margin-top:98pt;width:365.35pt;height:.05pt;z-index:251684864;visibility:visible;mso-wrap-style:square;mso-wrap-distance-left:9pt;mso-wrap-distance-top:0;mso-wrap-distance-right:9pt;mso-wrap-distance-bottom:0;mso-position-horizontal:absolute;mso-position-horizontal-relative:text;mso-position-vertical:absolute;mso-position-vertical-relative:text;v-text-anchor:top" o:gfxdata="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" stroked="f">
+                <v:textbox style="mso-fit-shape-to-text:t" inset="0,0,0,0">
+                  <w:txbxContent>
+                    <w:p>
+                      <w:pPr>
+                        <w:pStyle w:val="a3"/>
+                        <w:jc w:val="center"/>
+                        <w:rPr>
+                          <w:rFonts w:ascii="Times New Roman" w:hAnsi="Times New Roman" w:cs="Times New Roman"/>
+                          <w:i w:val="0"/>
+                          <w:iCs w:val="0"/>
+                          <w:noProof/>
+                          <w:color w:val="000000" w:themeColor="text1"/>
+                          <w:sz w:val="40"/>
+                          <w:szCs w:val="40"/>
+                        </w:rPr>
+                      </w:pPr>
+                      <w:r>
+                        <w:rPr>
+                          <w:rFonts w:ascii="Times New Roman" w:hAnsi="Times New Roman" w:cs="Times New Roman"/>
+                          <w:i w:val="0"/>
+                          <w:iCs w:val="0"/>
+                          <w:color w:val="000000" w:themeColor="text1"/>
+                          <w:sz w:val="24"/>
+                          <w:szCs w:val="24"/>
+                        </w:rPr>
+                        <w:t xml:space="preserve">Рисунок </w:t>
+                      </w:r>
+                      <w:r>
+                        <w:rPr>
+                          <w:rFonts w:ascii="Times New Roman" w:hAnsi="Times New Roman" w:cs="Times New Roman"/>
+                          <w:i w:val="0"/>
+                          <w:iCs w:val="0"/>
+                          <w:color w:val="000000" w:themeColor="text1"/>
+                          <w:sz w:val="24"/>
+                          <w:szCs w:val="24"/>
+                        </w:rPr>
+                        <w:fldChar w:fldCharType="begin"/>
+                      </w:r>
+                      <w:r>
+                        <w:rPr>
+                          <w:rFonts w:ascii="Times New Roman" w:hAnsi="Times New Roman" w:cs="Times New Roman"/>
+                          <w:i w:val="0"/>
+                          <w:iCs w:val="0"/>
+                          <w:color w:val="000000" w:themeColor="text1"/>
+                          <w:sz w:val="24"/>
+                          <w:szCs w:val="24"/>
+                        </w:rPr>
+                        <w:instrText xml:space="preserve"> SEQ Рисунок \* ARABIC </w:instrText>
+                      </w:r>
+                      <w:r>
+                        <w:rPr>
+                          <w:rFonts w:ascii="Times New Roman" w:hAnsi="Times New Roman" w:cs="Times New Roman"/>
+                          <w:i w:val="0"/>
+                          <w:iCs w:val="0"/>
+                          <w:color w:val="000000" w:themeColor="text1"/>
+                          <w:sz w:val="24"/>
+                          <w:szCs w:val="24"/>
+                        </w:rPr>
+                        <w:fldChar w:fldCharType="separate"/>
+                      </w:r>
+                      <w:r>
+                        <w:rPr>
+                          <w:rFonts w:ascii="Times New Roman" w:hAnsi="Times New Roman" w:cs="Times New Roman"/>
+                          <w:i w:val="0"/>
+                          <w:iCs w:val="0"/>
+                          <w:noProof/>
+                          <w:color w:val="000000" w:themeColor="text1"/>
+                          <w:sz w:val="24"/>
+                          <w:szCs w:val="24"/>
+                        </w:rPr>
+                        <w:t>3</w:t>
+                      </w:r>
+                      <w:r>
+                        <w:rPr>
+                          <w:rFonts w:ascii="Times New Roman" w:hAnsi="Times New Roman" w:cs="Times New Roman"/>
+                          <w:i w:val="0"/>
+                          <w:iCs w:val="0"/>
+                          <w:color w:val="000000" w:themeColor="text1"/>
+                          <w:sz w:val="24"/>
+                          <w:szCs w:val="24"/>
+                        </w:rPr>
+                        <w:fldChar w:fldCharType="end"/>
+                      </w:r>
+                      <w:r>
+                        <w:rPr>
+                          <w:rFonts w:ascii="Times New Roman" w:hAnsi="Times New Roman" w:cs="Times New Roman"/>
+                          <w:i w:val="0"/>
+                          <w:iCs w:val="0"/>
+                          <w:color w:val="000000" w:themeColor="text1"/>
+                          <w:sz w:val="24"/>
+                          <w:szCs w:val="24"/>
+                        </w:rPr>
+                        <w:t>. Предложенная архитектура 3</w:t>
+                      </w:r>
+                      <w:r>
+                        <w:rPr>
+                          <w:rFonts w:ascii="Times New Roman" w:hAnsi="Times New Roman" w:cs="Times New Roman"/>
+                          <w:i w:val="0"/>
+                          <w:iCs w:val="0"/>
+                          <w:color w:val="000000" w:themeColor="text1"/>
+                          <w:sz w:val="24"/>
+                          <w:szCs w:val="24"/>
+                          <w:lang w:val="en-US"/>
+                        </w:rPr>
+                        <w:t>D</w:t>
+                      </w:r>
+                      <w:r>
+                        <w:rPr>
+                          <w:rFonts w:ascii="Times New Roman" w:hAnsi="Times New Roman" w:cs="Times New Roman"/>
+                          <w:i w:val="0"/>
+                          <w:iCs w:val="0"/>
+                          <w:color w:val="000000" w:themeColor="text1"/>
+                          <w:sz w:val="24"/>
+                          <w:szCs w:val="24"/>
+                        </w:rPr>
+                        <w:t xml:space="preserve"> </w:t>
+                      </w:r>
+                      <w:r>
+                        <w:rPr>
+                          <w:rFonts w:ascii="Times New Roman" w:hAnsi="Times New Roman" w:cs="Times New Roman"/>
+                          <w:i w:val="0"/>
+                          <w:iCs w:val="0"/>
+                          <w:color w:val="000000" w:themeColor="text1"/>
+                          <w:sz w:val="24"/>
+                          <w:szCs w:val="24"/>
+                          <w:lang w:val="en-US"/>
+                        </w:rPr>
+                        <w:t>CNN</w:t>
+                      </w:r>
+                      <w:r>
+                        <w:rPr>
+                          <w:rFonts w:ascii="Times New Roman" w:hAnsi="Times New Roman" w:cs="Times New Roman"/>
+                          <w:i w:val="0"/>
+                          <w:iCs w:val="0"/>
+                          <w:color w:val="000000" w:themeColor="text1"/>
+                          <w:sz w:val="24"/>
+                          <w:szCs w:val="24"/>
+                        </w:rPr>
+                        <w:t>.</w:t>
+                      </w:r>
+                    </w:p>
+                  </w:txbxContent>
+                </v:textbox>
+                <w10:wrap type="topAndBottom"/>
+              </v:shape>
+            </w:pict>
+          </mc:Fallback>
+        </mc:AlternateContent>
+      </w:r>
+      <w:r>
+        <w:rPr>
+          <w:rFonts w:ascii="Times New Roman" w:hAnsi="Times New Roman" w:cs="Times New Roman"/>
+          <w:noProof/>
+          <w:sz w:val="26"/>
+          <w:szCs w:val="26"/>
+          <w:lang w:val="en-US"/>
+        </w:rPr>
+        <w:drawing>
+          <wp:anchor distT="0" distB="0" distL="114300" distR="114300" simplePos="0" relativeHeight="251682816" behindDoc="0" locked="1" layoutInCell="1" allowOverlap="0">
+            <wp:simplePos x="0" y="0"/>
+            <wp:positionH relativeFrom="column">
+              <wp:align>center</wp:align>
+            </wp:positionH>
+            <wp:positionV relativeFrom="paragraph">
+              <wp:posOffset>0</wp:posOffset>
+            </wp:positionV>
+            <wp:extent cx="4640400" cy="1188000"/>
+            <wp:effectExtent l="0" t="0" r="0" b="6350"/>
+            <wp:wrapTopAndBottom/>
+            <wp:docPr id="1480874742" name="Рисунок 1"/>
+            <wp:cNvGraphicFramePr>
+              <a:graphicFrameLocks xmlns:a="http://schemas.openxmlformats.org/drawingml/2006/main" noChangeAspect="1"/>
+            </wp:cNvGraphicFramePr>
+            <a:graphic xmlns:a="http://schemas.openxmlformats.org/drawingml/2006/main">
+              <a:graphicData uri="http://schemas.openxmlformats.org/drawingml/2006/picture">
+                <pic:pic xmlns:pic="http://schemas.openxmlformats.org/drawingml/2006/picture">
+                  <pic:nvPicPr>
+                    <pic:cNvPr id="1480874742" name="Рисунок 1480874742"/>
+                    <pic:cNvPicPr/>
+                  </pic:nvPicPr>
+                  <pic:blipFill>
+                    <a:blip r:embed="rId9" cstate="print">
+                      <a:extLst>
+                        <a:ext uri="{28A0092B-C50C-407E-A947-70E740481C1C}">
+                          <a14:useLocalDpi xmlns:a14="http://schemas.microsoft.com/office/drawing/2010/main" val="0"/>
+                        </a:ext>
+                      </a:extLst>
+                    </a:blip>
+                    <a:stretch>
+                      <a:fillRect/>
+                    </a:stretch>
+                  </pic:blipFill>
+                  <pic:spPr>
+                    <a:xfrm>
+                      <a:off x="0" y="0"/>
+                      <a:ext cx="4640400" cy="1188000"/>
+                    </a:xfrm>
+                    <a:prstGeom prst="rect">
+                      <a:avLst/>
+                    </a:prstGeom>
+                  </pic:spPr>
+                </pic:pic>
+              </a:graphicData>
+            </a:graphic>
+            <wp14:sizeRelH relativeFrom="margin">
+              <wp14:pctWidth>0</wp14:pctWidth>
+            </wp14:sizeRelH>
+            <wp14:sizeRelV relativeFrom="margin">
+              <wp14:pctHeight>0</wp14:pctHeight>
+            </wp14:sizeRelV>
+          </wp:anchor>
+        </w:drawing>
       </w:r>
     </w:p>
     <w:p>
@@ -7259,6 +8775,82 @@
         <w:jc w:val="both"/>
         <w:rPr>
           <w:rFonts w:ascii="Times New Roman" w:hAnsi="Times New Roman" w:cs="Times New Roman"/>
+          <w:b/>
+          <w:bCs/>
+          <w:sz w:val="28"/>
+          <w:szCs w:val="28"/>
+        </w:rPr>
+      </w:pPr>
+      <w:r>
+        <w:rPr>
+          <w:rFonts w:ascii="Times New Roman" w:hAnsi="Times New Roman" w:cs="Times New Roman"/>
+          <w:b/>
+          <w:bCs/>
+          <w:sz w:val="28"/>
+          <w:szCs w:val="28"/>
+        </w:rPr>
+        <w:t xml:space="preserve">??? Общие принципы </w:t>
+      </w:r>
+      <w:r>
+        <w:rPr>
+          <w:rFonts w:ascii="Times New Roman" w:hAnsi="Times New Roman" w:cs="Times New Roman"/>
+          <w:b/>
+          <w:bCs/>
+          <w:sz w:val="28"/>
+          <w:szCs w:val="28"/>
+        </w:rPr>
+        <w:t>работы</w:t>
+      </w:r>
+      <w:r>
+        <w:rPr>
+          <w:rFonts w:ascii="Times New Roman" w:hAnsi="Times New Roman" w:cs="Times New Roman"/>
+          <w:b/>
+          <w:bCs/>
+          <w:sz w:val="28"/>
+          <w:szCs w:val="28"/>
+        </w:rPr>
+        <w:t xml:space="preserve"> </w:t>
+      </w:r>
+      <w:proofErr w:type="spellStart"/>
+      <w:r>
+        <w:rPr>
+          <w:rFonts w:ascii="Times New Roman" w:hAnsi="Times New Roman" w:cs="Times New Roman"/>
+          <w:b/>
+          <w:bCs/>
+          <w:sz w:val="28"/>
+          <w:szCs w:val="28"/>
+        </w:rPr>
+        <w:t>нейросетевых</w:t>
+      </w:r>
+      <w:proofErr w:type="spellEnd"/>
+      <w:r>
+        <w:rPr>
+          <w:rFonts w:ascii="Times New Roman" w:hAnsi="Times New Roman" w:cs="Times New Roman"/>
+          <w:b/>
+          <w:bCs/>
+          <w:sz w:val="28"/>
+          <w:szCs w:val="28"/>
+        </w:rPr>
+        <w:t xml:space="preserve"> алгоритмов.</w:t>
+      </w:r>
+    </w:p>
+    <w:p>
+      <w:pPr>
+        <w:spacing w:line="360" w:lineRule="auto"/>
+        <w:jc w:val="both"/>
+        <w:rPr>
+          <w:rFonts w:ascii="Times New Roman" w:hAnsi="Times New Roman" w:cs="Times New Roman"/>
+          <w:sz w:val="26"/>
+          <w:szCs w:val="26"/>
+        </w:rPr>
+      </w:pPr>
+    </w:p>
+    <w:p>
+      <w:pPr>
+        <w:spacing w:line="360" w:lineRule="auto"/>
+        <w:jc w:val="both"/>
+        <w:rPr>
+          <w:rFonts w:ascii="Times New Roman" w:hAnsi="Times New Roman" w:cs="Times New Roman"/>
           <w:sz w:val="26"/>
           <w:szCs w:val="26"/>
         </w:rPr>
@@ -7569,7 +9161,16 @@
           <w:sz w:val="26"/>
           <w:szCs w:val="26"/>
         </w:rPr>
-        <w:t xml:space="preserve">го слоя будут тождественно равны значениям входного вектора. Последний слой, являющийся выходным, должен содержать 10 нейронов, при этом </w:t>
+        <w:t xml:space="preserve">го слоя будут тождественно равны значениям входного вектора. Последний слой, являющийся выходным, </w:t>
+      </w:r>
+      <w:r>
+        <w:rPr>
+          <w:rFonts w:ascii="Times New Roman" w:hAnsi="Times New Roman" w:cs="Times New Roman"/>
+          <w:sz w:val="26"/>
+          <w:szCs w:val="26"/>
+        </w:rPr>
+        <w:lastRenderedPageBreak/>
+        <w:t xml:space="preserve">должен содержать 10 нейронов, при этом </w:t>
       </w:r>
       <w:r>
         <w:rPr>
@@ -7627,16 +9228,7 @@
           <w:sz w:val="26"/>
           <w:szCs w:val="26"/>
         </w:rPr>
-        <w:t xml:space="preserve">, </w:t>
-      </w:r>
-      <w:r>
-        <w:rPr>
-          <w:rFonts w:ascii="Times New Roman" w:hAnsi="Times New Roman" w:cs="Times New Roman"/>
-          <w:sz w:val="26"/>
-          <w:szCs w:val="26"/>
-        </w:rPr>
-        <w:lastRenderedPageBreak/>
-        <w:t>построенный по принципу унитарного кодирования (</w:t>
+        <w:t>, построенный по принципу унитарного кодирования (</w:t>
       </w:r>
       <w:r>
         <w:rPr>
@@ -8359,6 +9951,7 @@
         <w:rPr>
           <w:noProof/>
         </w:rPr>
+        <w:lastRenderedPageBreak/>
         <mc:AlternateContent>
           <mc:Choice Requires="wps">
             <w:drawing>
@@ -8464,7 +10057,7 @@
                                 <w:sz w:val="24"/>
                                 <w:szCs w:val="24"/>
                               </w:rPr>
-                              <w:t>3</w:t>
+                              <w:t>4</w:t>
                             </w:r>
                             <w:r>
                               <w:rPr>
@@ -8541,7 +10134,7 @@
           </mc:Choice>
           <mc:Fallback>
             <w:pict>
-              <v:shape w14:anchorId="15D735FF" id="_x0000_s1029" type="#_x0000_t202" style="position:absolute;left:0;text-align:left;margin-left:120.75pt;margin-top:175.5pt;width:226.2pt;height:.05pt;z-index:251679744;visibility:visible;mso-wrap-style:square;mso-wrap-distance-left:9pt;mso-wrap-distance-top:0;mso-wrap-distance-right:9pt;mso-wrap-distance-bottom:0;mso-position-horizontal:absolute;mso-position-horizontal-relative:text;mso-position-vertical:absolute;mso-position-vertical-relative:text;v-text-anchor:top" o:gfxdata="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" stroked="f">
+              <v:shape w14:anchorId="15D735FF" id="_x0000_s1030" type="#_x0000_t202" style="position:absolute;left:0;text-align:left;margin-left:120.75pt;margin-top:175.5pt;width:226.2pt;height:.05pt;z-index:251679744;visibility:visible;mso-wrap-style:square;mso-wrap-distance-left:9pt;mso-wrap-distance-top:0;mso-wrap-distance-right:9pt;mso-wrap-distance-bottom:0;mso-position-horizontal:absolute;mso-position-horizontal-relative:text;mso-position-vertical:absolute;mso-position-vertical-relative:text;v-text-anchor:top" o:gfxdata="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" stroked="f">
                 <v:textbox style="mso-fit-shape-to-text:t" inset="0,0,0,0">
                   <w:txbxContent>
                     <w:p>
@@ -8612,7 +10205,7 @@
                           <w:sz w:val="24"/>
                           <w:szCs w:val="24"/>
                         </w:rPr>
-                        <w:t>3</w:t>
+                        <w:t>4</w:t>
                       </w:r>
                       <w:r>
                         <w:rPr>
@@ -8712,7 +10305,7 @@
                     <pic:cNvPicPr/>
                   </pic:nvPicPr>
                   <pic:blipFill>
-                    <a:blip r:embed="rId9">
+                    <a:blip r:embed="rId10">
                       <a:extLst>
                         <a:ext uri="{28A0092B-C50C-407E-A947-70E740481C1C}">
                           <a14:useLocalDpi xmlns:a14="http://schemas.microsoft.com/office/drawing/2010/main" val="0"/>
@@ -8761,7 +10354,6 @@
           <w:sz w:val="26"/>
           <w:szCs w:val="26"/>
         </w:rPr>
-        <w:lastRenderedPageBreak/>
         <w:t xml:space="preserve">Получается, что </w:t>
       </w:r>
       <w:r>
@@ -9190,6 +10782,7 @@
           <w:sz w:val="26"/>
           <w:szCs w:val="26"/>
         </w:rPr>
+        <w:lastRenderedPageBreak/>
         <w:t>нейросети – задача поиска глобального минимума функции потерь в пространстве обучаемых параметров. Нейросети могут содержать сотни тысяч таких параметров</w:t>
       </w:r>
       <w:r>
@@ -9643,7 +11236,6 @@
           <w:sz w:val="26"/>
           <w:szCs w:val="26"/>
         </w:rPr>
-        <w:lastRenderedPageBreak/>
         <w:t xml:space="preserve">где </w:t>
       </w:r>
       <m:oMath>
@@ -10454,7 +12046,17 @@
           <w:sz w:val="26"/>
           <w:szCs w:val="26"/>
         </w:rPr>
-        <w:t xml:space="preserve"> – достаточно гладкая функция двух переменных, её можно разложить в ряд Тейлора в окрестности точки минимума с точностью до второго порядка; тогда в этой окрестности полученная квадратичная форма задает эллиптический параболоид, визуально похожий на яму.</w:t>
+        <w:t xml:space="preserve"> – достаточно гладкая функция двух переменных, её можно разложить в ряд Тейлора в окрестности точки минимума с точностью до второго порядка; тогда в этой окрестности полученная квадратичная форма задает эллиптический параболоид, визуально </w:t>
+      </w:r>
+      <w:r>
+        <w:rPr>
+          <w:rFonts w:ascii="Times New Roman" w:eastAsiaTheme="minorEastAsia" w:hAnsi="Times New Roman" w:cs="Times New Roman"/>
+          <w:iCs/>
+          <w:sz w:val="26"/>
+          <w:szCs w:val="26"/>
+        </w:rPr>
+        <w:lastRenderedPageBreak/>
+        <w:t>похожий на яму.</w:t>
       </w:r>
       <w:r>
         <w:rPr>
@@ -12831,6 +14433,7 @@
         <w:rPr>
           <w:noProof/>
         </w:rPr>
+        <w:lastRenderedPageBreak/>
         <mc:AlternateContent>
           <mc:Choice Requires="wps">
             <w:drawing>
@@ -12936,7 +14539,7 @@
                                 <w:sz w:val="26"/>
                                 <w:szCs w:val="26"/>
                               </w:rPr>
-                              <w:t>4</w:t>
+                              <w:t>5</w:t>
                             </w:r>
                             <w:r>
                               <w:rPr>
@@ -13101,7 +14704,7 @@
           </mc:Choice>
           <mc:Fallback>
             <w:pict>
-              <v:shape w14:anchorId="2D029072" id="_x0000_s1030" type="#_x0000_t202" style="position:absolute;left:0;text-align:left;margin-left:26.4pt;margin-top:108.05pt;width:384.85pt;height:.05pt;z-index:251670528;visibility:visible;mso-wrap-style:square;mso-width-percent:0;mso-wrap-distance-left:9pt;mso-wrap-distance-top:0;mso-wrap-distance-right:9pt;mso-wrap-distance-bottom:0;mso-position-horizontal:absolute;mso-position-horizontal-relative:text;mso-position-vertical:absolute;mso-position-vertical-relative:text;mso-width-percent:0;mso-width-relative:margin;v-text-anchor:top" o:gfxdata="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" stroked="f">
+              <v:shape w14:anchorId="2D029072" id="_x0000_s1031" type="#_x0000_t202" style="position:absolute;left:0;text-align:left;margin-left:26.4pt;margin-top:108.05pt;width:384.85pt;height:.05pt;z-index:251670528;visibility:visible;mso-wrap-style:square;mso-width-percent:0;mso-wrap-distance-left:9pt;mso-wrap-distance-top:0;mso-wrap-distance-right:9pt;mso-wrap-distance-bottom:0;mso-position-horizontal:absolute;mso-position-horizontal-relative:text;mso-position-vertical:absolute;mso-position-vertical-relative:text;mso-width-percent:0;mso-width-relative:margin;v-text-anchor:top" o:gfxdata="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" stroked="f">
                 <v:textbox style="mso-fit-shape-to-text:t" inset="0,0,0,0">
                   <w:txbxContent>
                     <w:p>
@@ -13172,7 +14775,7 @@
                           <w:sz w:val="26"/>
                           <w:szCs w:val="26"/>
                         </w:rPr>
-                        <w:t>4</w:t>
+                        <w:t>5</w:t>
                       </w:r>
                       <w:r>
                         <w:rPr>
@@ -13358,7 +14961,7 @@
                     <pic:cNvPicPr/>
                   </pic:nvPicPr>
                   <pic:blipFill>
-                    <a:blip r:embed="rId10" cstate="print">
+                    <a:blip r:embed="rId11" cstate="print">
                       <a:extLst>
                         <a:ext uri="{28A0092B-C50C-407E-A947-70E740481C1C}">
                           <a14:useLocalDpi xmlns:a14="http://schemas.microsoft.com/office/drawing/2010/main" val="0"/>
@@ -13591,17 +15194,7 @@
           <w:sz w:val="26"/>
           <w:szCs w:val="26"/>
         </w:rPr>
-        <w:t xml:space="preserve">но также </w:t>
-      </w:r>
-      <w:r>
-        <w:rPr>
-          <w:rFonts w:ascii="Times New Roman" w:eastAsiaTheme="minorEastAsia" w:hAnsi="Times New Roman" w:cs="Times New Roman"/>
-          <w:iCs/>
-          <w:sz w:val="26"/>
-          <w:szCs w:val="26"/>
-        </w:rPr>
-        <w:lastRenderedPageBreak/>
-        <w:t xml:space="preserve">запоминает и позволяет нивелировать влияние значений градиентов по «шумным» переменным и усиливать наиболее </w:t>
+        <w:t xml:space="preserve">но также запоминает и позволяет нивелировать влияние значений градиентов по «шумным» переменным и усиливать наиболее </w:t>
       </w:r>
       <w:r>
         <w:rPr>
@@ -16121,6 +17714,7 @@
           <w:sz w:val="28"/>
           <w:szCs w:val="28"/>
         </w:rPr>
+        <w:lastRenderedPageBreak/>
         <w:t xml:space="preserve">случае с </w:t>
       </w:r>
       <w:r>
@@ -16298,7 +17892,6 @@
           <w:sz w:val="28"/>
           <w:szCs w:val="28"/>
         </w:rPr>
-        <w:lastRenderedPageBreak/>
         <w:t xml:space="preserve">задачу </w:t>
       </w:r>
       <w:r>
@@ -16765,7 +18358,7 @@
                                 <w:sz w:val="28"/>
                                 <w:szCs w:val="28"/>
                               </w:rPr>
-                              <w:t>5</w:t>
+                              <w:t>6</w:t>
                             </w:r>
                             <w:r>
                               <w:rPr>
@@ -16864,7 +18457,7 @@
           </mc:Choice>
           <mc:Fallback>
             <w:pict>
-              <v:shape w14:anchorId="494FF4BD" id="_x0000_s1031" type="#_x0000_t202" style="position:absolute;left:0;text-align:left;margin-left:5.65pt;margin-top:241.8pt;width:441.2pt;height:.05pt;z-index:251674624;visibility:visible;mso-wrap-style:square;mso-width-percent:0;mso-wrap-distance-left:9pt;mso-wrap-distance-top:0;mso-wrap-distance-right:9pt;mso-wrap-distance-bottom:0;mso-position-horizontal:absolute;mso-position-horizontal-relative:text;mso-position-vertical:absolute;mso-position-vertical-relative:text;mso-width-percent:0;mso-width-relative:margin;v-text-anchor:top" o:gfxdata="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" stroked="f">
+              <v:shape w14:anchorId="494FF4BD" id="_x0000_s1032" type="#_x0000_t202" style="position:absolute;left:0;text-align:left;margin-left:5.65pt;margin-top:241.8pt;width:441.2pt;height:.05pt;z-index:251674624;visibility:visible;mso-wrap-style:square;mso-width-percent:0;mso-wrap-distance-left:9pt;mso-wrap-distance-top:0;mso-wrap-distance-right:9pt;mso-wrap-distance-bottom:0;mso-position-horizontal:absolute;mso-position-horizontal-relative:text;mso-position-vertical:absolute;mso-position-vertical-relative:text;mso-width-percent:0;mso-width-relative:margin;v-text-anchor:top" o:gfxdata="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" stroked="f">
                 <v:textbox style="mso-fit-shape-to-text:t" inset="0,0,0,0">
                   <w:txbxContent>
                     <w:p>
@@ -16946,7 +18539,7 @@
                           <w:sz w:val="28"/>
                           <w:szCs w:val="28"/>
                         </w:rPr>
-                        <w:t>5</w:t>
+                        <w:t>6</w:t>
                       </w:r>
                       <w:r>
                         <w:rPr>
@@ -17066,11 +18659,11 @@
                     <pic:cNvPicPr/>
                   </pic:nvPicPr>
                   <pic:blipFill rotWithShape="1">
-                    <a:blip r:embed="rId11" cstate="print">
+                    <a:blip r:embed="rId12" cstate="print">
                       <a:extLst>
                         <a:ext uri="{BEBA8EAE-BF5A-486C-A8C5-ECC9F3942E4B}">
                           <a14:imgProps xmlns:a14="http://schemas.microsoft.com/office/drawing/2010/main">
-                            <a14:imgLayer r:embed="rId12">
+                            <a14:imgLayer r:embed="rId13">
                               <a14:imgEffect>
                                 <a14:sharpenSoften amount="100000"/>
                               </a14:imgEffect>
@@ -17148,6 +18741,7 @@
           <w:sz w:val="28"/>
           <w:szCs w:val="28"/>
         </w:rPr>
+        <w:lastRenderedPageBreak/>
         <w:tab/>
         <w:t>Для избежания переобучения используют различные способы</w:t>
       </w:r>
@@ -17333,17 +18927,7 @@
           <w:sz w:val="28"/>
           <w:szCs w:val="28"/>
         </w:rPr>
-        <w:t xml:space="preserve">С помощью аугментации удаётся «принудить» нейросеть извлекать полезные признаки из данных, а не </w:t>
-      </w:r>
-      <w:r>
-        <w:rPr>
-          <w:rFonts w:ascii="Times New Roman" w:eastAsiaTheme="minorEastAsia" w:hAnsi="Times New Roman" w:cs="Times New Roman"/>
-          <w:iCs/>
-          <w:sz w:val="28"/>
-          <w:szCs w:val="28"/>
-        </w:rPr>
-        <w:lastRenderedPageBreak/>
-        <w:t xml:space="preserve">заучивать имеющиеся. Наконец, можно использовать </w:t>
+        <w:t xml:space="preserve">С помощью аугментации удаётся «принудить» нейросеть извлекать полезные признаки из данных, а не заучивать имеющиеся. Наконец, можно использовать </w:t>
       </w:r>
       <w:r>
         <w:rPr>
@@ -17874,9 +19458,10 @@
           <w:sz w:val="26"/>
           <w:szCs w:val="26"/>
         </w:rPr>
+        <w:lastRenderedPageBreak/>
         <w:t>ДЛЯ РЕГИСТРАЦИИ БИОЭЛЕКТРИЧЕСКИХ ПОТЕНЦИАЛОВ СЕРДЦА (</w:t>
       </w:r>
-      <w:hyperlink r:id="rId13" w:history="1">
+      <w:hyperlink r:id="rId14" w:history="1">
         <w:r>
           <w:rPr>
             <w:rStyle w:val="a6"/>
@@ -18014,7 +19599,7 @@
         </w:rPr>
         <w:t xml:space="preserve"> </w:t>
       </w:r>
-      <w:hyperlink r:id="rId14" w:history="1">
+      <w:hyperlink r:id="rId15" w:history="1">
         <w:r>
           <w:rPr>
             <w:rStyle w:val="a6"/>
@@ -18070,7 +19655,6 @@
           <w:sz w:val="26"/>
           <w:szCs w:val="26"/>
         </w:rPr>
-        <w:lastRenderedPageBreak/>
         <w:t>КОЛОМОЕЦ А.А., КУДРЯВЦЕВ Б.М.</w:t>
       </w:r>
       <w:r>
@@ -18403,7 +19987,7 @@
         </w:rPr>
         <w:t xml:space="preserve">. 30, D-86159 Augsburg, Germany </w:t>
       </w:r>
-      <w:hyperlink r:id="rId15" w:history="1">
+      <w:hyperlink r:id="rId16" w:history="1">
         <w:r>
           <w:rPr>
             <w:rStyle w:val="a6"/>
@@ -18980,16 +20564,7 @@
           <w:szCs w:val="26"/>
           <w:lang w:val="en-US"/>
         </w:rPr>
-        <w:t xml:space="preserve"> – </w:t>
-      </w:r>
-      <w:r>
-        <w:rPr>
-          <w:rFonts w:ascii="Times New Roman" w:hAnsi="Times New Roman" w:cs="Times New Roman"/>
-          <w:sz w:val="26"/>
-          <w:szCs w:val="26"/>
-          <w:lang w:val="en-US"/>
-        </w:rPr>
-        <w:t xml:space="preserve">A convolutional neural network for robotic arm guidance using </w:t>
+        <w:t xml:space="preserve"> – A convolutional neural network for robotic arm guidance using </w:t>
       </w:r>
       <w:proofErr w:type="spellStart"/>
       <w:r>
@@ -19203,6 +20778,118 @@
           <w:lang w:val="en-US"/>
         </w:rPr>
         <w:t xml:space="preserve"> Laviolette and Benoit Gosselin, Member, IEEE</w:t>
+      </w:r>
+    </w:p>
+    <w:p>
+      <w:pPr>
+        <w:spacing w:line="360" w:lineRule="auto"/>
+        <w:jc w:val="both"/>
+        <w:rPr>
+          <w:rFonts w:ascii="Times New Roman" w:hAnsi="Times New Roman" w:cs="Times New Roman"/>
+          <w:sz w:val="26"/>
+          <w:szCs w:val="26"/>
+          <w:lang w:val="en-US"/>
+        </w:rPr>
+      </w:pPr>
+      <w:r>
+        <w:rPr>
+          <w:rFonts w:ascii="Times New Roman" w:hAnsi="Times New Roman" w:cs="Times New Roman"/>
+          <w:sz w:val="26"/>
+          <w:szCs w:val="26"/>
+          <w:highlight w:val="yellow"/>
+          <w:lang w:val="en-US"/>
+        </w:rPr>
+        <w:t>10</w:t>
+      </w:r>
+      <w:r>
+        <w:rPr>
+          <w:rFonts w:ascii="Times New Roman" w:hAnsi="Times New Roman" w:cs="Times New Roman"/>
+          <w:sz w:val="26"/>
+          <w:szCs w:val="26"/>
+          <w:lang w:val="en-US"/>
+        </w:rPr>
+        <w:t xml:space="preserve"> – </w:t>
+      </w:r>
+      <w:r>
+        <w:rPr>
+          <w:rFonts w:ascii="Times New Roman" w:hAnsi="Times New Roman" w:cs="Times New Roman"/>
+          <w:sz w:val="26"/>
+          <w:szCs w:val="26"/>
+          <w:lang w:val="en-US"/>
+        </w:rPr>
+        <w:t>High-Density Surface EMG-Based Gesture Recognition Using a 3D Convolutional Neural Network</w:t>
+      </w:r>
+    </w:p>
+    <w:p>
+      <w:pPr>
+        <w:spacing w:line="360" w:lineRule="auto"/>
+        <w:jc w:val="both"/>
+        <w:rPr>
+          <w:rFonts w:ascii="Times New Roman" w:hAnsi="Times New Roman" w:cs="Times New Roman"/>
+          <w:sz w:val="26"/>
+          <w:szCs w:val="26"/>
+          <w:lang w:val="en-US"/>
+        </w:rPr>
+      </w:pPr>
+      <w:proofErr w:type="spellStart"/>
+      <w:r>
+        <w:rPr>
+          <w:rFonts w:ascii="Times New Roman" w:hAnsi="Times New Roman" w:cs="Times New Roman"/>
+          <w:sz w:val="26"/>
+          <w:szCs w:val="26"/>
+          <w:lang w:val="en-US"/>
+        </w:rPr>
+        <w:t>Jiangcheng</w:t>
+      </w:r>
+      <w:proofErr w:type="spellEnd"/>
+      <w:r>
+        <w:rPr>
+          <w:rFonts w:ascii="Times New Roman" w:hAnsi="Times New Roman" w:cs="Times New Roman"/>
+          <w:sz w:val="26"/>
+          <w:szCs w:val="26"/>
+          <w:lang w:val="en-US"/>
+        </w:rPr>
+        <w:t xml:space="preserve"> Chen </w:t>
+      </w:r>
+      <w:proofErr w:type="gramStart"/>
+      <w:r>
+        <w:rPr>
+          <w:rFonts w:ascii="Times New Roman" w:hAnsi="Times New Roman" w:cs="Times New Roman"/>
+          <w:sz w:val="26"/>
+          <w:szCs w:val="26"/>
+          <w:lang w:val="en-US"/>
+        </w:rPr>
+        <w:t>1,*</w:t>
+      </w:r>
+      <w:proofErr w:type="gramEnd"/>
+      <w:r>
+        <w:rPr>
+          <w:rFonts w:ascii="Times New Roman" w:hAnsi="Times New Roman" w:cs="Times New Roman"/>
+          <w:sz w:val="26"/>
+          <w:szCs w:val="26"/>
+          <w:lang w:val="en-US"/>
+        </w:rPr>
+        <w:t xml:space="preserve">, Sheng Bi 1,2,*, George Zhang 1 and </w:t>
+      </w:r>
+      <w:proofErr w:type="spellStart"/>
+      <w:r>
+        <w:rPr>
+          <w:rFonts w:ascii="Times New Roman" w:hAnsi="Times New Roman" w:cs="Times New Roman"/>
+          <w:sz w:val="26"/>
+          <w:szCs w:val="26"/>
+          <w:lang w:val="en-US"/>
+        </w:rPr>
+        <w:t>Guangzhong</w:t>
+      </w:r>
+      <w:proofErr w:type="spellEnd"/>
+      <w:r>
+        <w:rPr>
+          <w:rFonts w:ascii="Times New Roman" w:hAnsi="Times New Roman" w:cs="Times New Roman"/>
+          <w:sz w:val="26"/>
+          <w:szCs w:val="26"/>
+          <w:lang w:val="en-US"/>
+        </w:rPr>
+        <w:t xml:space="preserve"> Cao 3</w:t>
       </w:r>
     </w:p>
     <w:p>

</xml_diff>